<commit_message>
Avances al 20 de Abril
Se terminaron correcciones ortograficas, numeración en distintos
documentos. Falta pasar a PDF, unir PDFs e imprimir. TURNITIN mandado a
hacer con version final de “Trabajo Abril Final”
</commit_message>
<xml_diff>
--- a/Trabajo Final Abril Final.docx
+++ b/Trabajo Final Abril Final.docx
@@ -693,17 +693,6 @@
       <w:r>
         <w:t>autofinanciada.</w:t>
       </w:r>
-    </w:p>
-    <w:p>
-      <w:pPr>
-        <w:pStyle w:val="Ttulo1"/>
-      </w:pPr>
-      <w:bookmarkStart w:id="4" w:name="_Toc511166268"/>
-      <w:r>
-        <w:lastRenderedPageBreak/>
-        <w:t>Declaración del autor</w:t>
-      </w:r>
-      <w:bookmarkEnd w:id="4"/>
     </w:p>
     <w:sdt>
       <w:sdtPr>
@@ -8304,12 +8293,12 @@
       <w:pPr>
         <w:pStyle w:val="Ttulo1"/>
       </w:pPr>
-      <w:bookmarkStart w:id="5" w:name="_Toc511166269"/>
+      <w:bookmarkStart w:id="4" w:name="_Toc511166269"/>
       <w:r>
         <w:lastRenderedPageBreak/>
         <w:t>Listado de Acrónimos</w:t>
       </w:r>
-      <w:bookmarkEnd w:id="5"/>
+      <w:bookmarkEnd w:id="4"/>
     </w:p>
     <w:p>
       <w:pPr>
@@ -8471,12 +8460,12 @@
       <w:pPr>
         <w:pStyle w:val="Ttulo1"/>
       </w:pPr>
-      <w:bookmarkStart w:id="6" w:name="_Toc511166270"/>
+      <w:bookmarkStart w:id="5" w:name="_Toc511166270"/>
       <w:r>
         <w:lastRenderedPageBreak/>
         <w:t>Resumen</w:t>
       </w:r>
-      <w:bookmarkEnd w:id="6"/>
+      <w:bookmarkEnd w:id="5"/>
     </w:p>
     <w:p>
       <w:pPr>
@@ -8731,12 +8720,12 @@
       <w:pPr>
         <w:pStyle w:val="Ttulo1"/>
       </w:pPr>
-      <w:bookmarkStart w:id="7" w:name="_Toc511166271"/>
+      <w:bookmarkStart w:id="6" w:name="_Toc511166271"/>
       <w:r>
         <w:lastRenderedPageBreak/>
         <w:t>Palabras Clave</w:t>
       </w:r>
-      <w:bookmarkEnd w:id="7"/>
+      <w:bookmarkEnd w:id="6"/>
     </w:p>
     <w:p>
       <w:pPr>
@@ -8791,6 +8780,7 @@
         <w:sectPr>
           <w:footerReference w:type="even" r:id="rId9"/>
           <w:footerReference w:type="default" r:id="rId10"/>
+          <w:footerReference w:type="first" r:id="rId11"/>
           <w:pgSz w:w="11900" w:h="16840"/>
           <w:pgMar w:top="1701" w:right="1701" w:bottom="1701" w:left="2268" w:header="708" w:footer="708" w:gutter="0"/>
           <w:cols w:space="708"/>
@@ -8798,7 +8788,7 @@
           <w:docGrid w:linePitch="360"/>
         </w:sectPr>
       </w:pPr>
-      <w:bookmarkStart w:id="8" w:name="_Toc511166272"/>
+      <w:bookmarkStart w:id="7" w:name="_Toc511166272"/>
     </w:p>
     <w:p>
       <w:pPr>
@@ -8808,7 +8798,7 @@
         <w:lastRenderedPageBreak/>
         <w:t>Introducción</w:t>
       </w:r>
-      <w:bookmarkEnd w:id="8"/>
+      <w:bookmarkEnd w:id="7"/>
     </w:p>
     <w:p>
       <w:pPr>
@@ -9190,12 +9180,12 @@
       <w:pPr>
         <w:pStyle w:val="Ttulo1"/>
       </w:pPr>
-      <w:bookmarkStart w:id="9" w:name="_Toc511166273"/>
+      <w:bookmarkStart w:id="8" w:name="_Toc511166273"/>
       <w:r>
         <w:lastRenderedPageBreak/>
         <w:t>Planteamiento del Problema</w:t>
       </w:r>
-      <w:bookmarkEnd w:id="9"/>
+      <w:bookmarkEnd w:id="8"/>
     </w:p>
     <w:p>
       <w:pPr>
@@ -9586,44 +9576,44 @@
       <w:pPr>
         <w:pStyle w:val="Ttulo1"/>
       </w:pPr>
-      <w:bookmarkStart w:id="10" w:name="_Toc511166274"/>
+      <w:bookmarkStart w:id="9" w:name="_Toc511166274"/>
       <w:r>
         <w:lastRenderedPageBreak/>
         <w:t>Marco Teórico</w:t>
       </w:r>
+      <w:bookmarkEnd w:id="9"/>
+    </w:p>
+    <w:p>
+      <w:pPr>
+        <w:pStyle w:val="Ttulo2"/>
+        <w:rPr>
+          <w:lang w:val="es-PE"/>
+        </w:rPr>
+      </w:pPr>
+      <w:bookmarkStart w:id="10" w:name="_Toc511166275"/>
+      <w:r>
+        <w:rPr>
+          <w:lang w:val="es-PE"/>
+        </w:rPr>
+        <w:t>Calidad de Atención al usuario y sistemas de gestión para reclamos en el sector salud</w:t>
+      </w:r>
       <w:bookmarkEnd w:id="10"/>
     </w:p>
     <w:p>
       <w:pPr>
-        <w:pStyle w:val="Ttulo2"/>
-        <w:rPr>
-          <w:lang w:val="es-PE"/>
-        </w:rPr>
-      </w:pPr>
-      <w:bookmarkStart w:id="11" w:name="_Toc511166275"/>
-      <w:r>
-        <w:rPr>
-          <w:lang w:val="es-PE"/>
-        </w:rPr>
-        <w:t>Calidad de Atención al usuario y sistemas de gestión para reclamos en el sector salud</w:t>
+        <w:pStyle w:val="Ttulo3"/>
+        <w:rPr>
+          <w:lang w:val="es-PE"/>
+        </w:rPr>
+      </w:pPr>
+      <w:bookmarkStart w:id="11" w:name="_Toc511166276"/>
+      <w:r>
+        <w:rPr>
+          <w:lang w:val="es-PE"/>
+        </w:rPr>
+        <w:t>Calidad de Atención en Salud al Usuario</w:t>
       </w:r>
       <w:bookmarkEnd w:id="11"/>
-    </w:p>
-    <w:p>
-      <w:pPr>
-        <w:pStyle w:val="Ttulo3"/>
-        <w:rPr>
-          <w:lang w:val="es-PE"/>
-        </w:rPr>
-      </w:pPr>
-      <w:bookmarkStart w:id="12" w:name="_Toc511166276"/>
-      <w:r>
-        <w:rPr>
-          <w:lang w:val="es-PE"/>
-        </w:rPr>
-        <w:t>Calidad de Atención en Salud al Usuario</w:t>
-      </w:r>
-      <w:bookmarkEnd w:id="12"/>
     </w:p>
     <w:p>
       <w:pPr>
@@ -10089,7 +10079,7 @@
           <w:lang w:val="es-PE"/>
         </w:rPr>
       </w:pPr>
-      <w:bookmarkStart w:id="13" w:name="_Toc511166277"/>
+      <w:bookmarkStart w:id="12" w:name="_Toc511166277"/>
       <w:r>
         <w:rPr>
           <w:lang w:val="es-PE"/>
@@ -10126,150 +10116,150 @@
         </w:rPr>
         <w:t>onitoreo</w:t>
       </w:r>
+      <w:bookmarkEnd w:id="12"/>
+    </w:p>
+    <w:p>
+      <w:pPr>
+        <w:pStyle w:val="Texto"/>
+      </w:pPr>
+      <w:r>
+        <w:t xml:space="preserve">Actualmente se cuenta con diversas definiciones sobre lo que significa la satisfacción del paciente en centros de atención en salud </w:t>
+      </w:r>
+      <w:r>
+        <w:fldChar w:fldCharType="begin" w:fldLock="1"/>
+      </w:r>
+      <w:r>
+        <w:instrText>ADDIN CSL_CITATION { "citationItems" : [ { "id" : "ITEM-1", "itemData" : { "DOI" : "10.5001/omj.2014.02", "ISSN" : "1999-768X", "PMID" : "24501659", "abstract" : "Over the past 20 years, patient satisfaction surveys have gained increasing attention as meaningful and essential sources of information for identifying gaps and developing an effective action plan for quality improvement in healthcare organizations. However, there are very few published studies reporting of the improvements resulting from feedback information of patient satisfaction surveys, and in most cases, these studies are contradictory in their findings. This article investigates in-depth a number of research studies that critically discuss the relationship of dependent and independent influential attributes towards overall patient satisfaction in addition to its impact on the quality improvement process of healthcare organizations.", "author" : [ { "dropping-particle" : "", "family" : "Al-Abri", "given" : "Rashid", "non-dropping-particle" : "", "parse-names" : false, "suffix" : "" }, { "dropping-particle" : "", "family" : "Al-Balushi", "given" : "Amina", "non-dropping-particle" : "", "parse-names" : false, "suffix" : "" } ], "container-title" : "Oman medical journal", "id" : "ITEM-1", "issue" : "1", "issued" : { "date-parts" : [ [ "2014", "1" ] ] }, "page" : "3-7", "publisher" : "Oman Medical Specialty Board", "title" : "Patient satisfaction survey as a tool towards quality improvement.", "type" : "article-journal", "volume" : "29" }, "uris" : [ "http://www.mendeley.com/documents/?uuid=5e57fde6-8c2c-318d-a426-ee4c567b19c0" ] } ], "mendeley" : { "formattedCitation" : "(14)", "plainTextFormattedCitation" : "(14)", "previouslyFormattedCitation" : "(14)" }, "properties" : {  }, "schema" : "https://github.com/citation-style-language/schema/raw/master/csl-citation.json" }</w:instrText>
+      </w:r>
+      <w:r>
+        <w:fldChar w:fldCharType="separate"/>
+      </w:r>
+      <w:r>
+        <w:rPr>
+          <w:noProof/>
+        </w:rPr>
+        <w:t>(14)</w:t>
+      </w:r>
+      <w:r>
+        <w:fldChar w:fldCharType="end"/>
+      </w:r>
+      <w:r>
+        <w:t xml:space="preserve">, mientras algunos resaltan que es principalmente sobre las actitudes hacia el cuidado en salud o los aspectos de estos cuidados </w:t>
+      </w:r>
+      <w:r>
+        <w:fldChar w:fldCharType="begin" w:fldLock="1"/>
+      </w:r>
+      <w:r>
+        <w:instrText>ADDIN CSL_CITATION { "citationItems" : [ { "id" : "ITEM-1", "itemData" : { "DOI" : "10.1136/qhc.11.4.335", "ISBN" : "1475-3898 (Print)\\n1475-3898 (Linking)", "ISSN" : "14753898", "PMID" : "12468693", "abstract" : "Objective: To determine what aspects of healthcare provision are most likely to influence satisfaction with care and willingness to recommend hospital services to others and, secondly, to explore the extent to which satisfaction is a meaningful indicator of patient experience of healthcare services. Design: Postal survey of a sample of patients who underwent a period of inpatient care. Patients were asked to evaluate their overall experience of this episode of care and to complete the Picker Inpatient Survey questionnaire on specific aspects of their care. Sample: Patients aged 18 and over presenting at five hospitals within one NHS trust in Scotland. Method: 3592 questionnaires were mailed to patients' homes within 1 month of discharge from hospital during a 12 month period. Two reminders were sent to non-responders; 2249 (65%) questionnaires were returned. Results: Almost 90% of respondents indicated that they were satisfied with their period of inpatient care. Age and overall self-assessed health were only weakly associated with satisfaction. A multiple linear regression indicated that the major determinants of patient satisfaction were physical comfort, emotional support, and respect for patient preferences. However, many patients who reported their satisfaction with the care they received also indicated problems with their inpatient care as measured on the Picker Inpatient Survey; 55% of respondents who rated their inpatient episode as \"excellent\" indicated problems on 10% of the issues measured on the Picker questionnaire. Discussion: The evidence suggests that patient satisfaction scores present a limited and optimistic picture. Detailed questions about specific aspects of patients' experiences are likely to be more useful for monitoring the performance of various hospital departments and wards and could point to ways in which delivery of health care could be improved.", "author" : [ { "dropping-particle" : "", "family" : "Jenkinson", "given" : "C", "non-dropping-particle" : "", "parse-names" : false, "suffix" : "" } ], "container-title" : "Quality and Safety in Health Care", "id" : "ITEM-1", "issue" : "4", "issued" : { "date-parts" : [ [ "2002", "12" ] ] }, "page" : "335-339", "title" : "Patients' experiences and satisfaction with health care: results of a questionnaire study of specific aspects of care", "type" : "article-journal", "volume" : "11" }, "uris" : [ "http://www.mendeley.com/documents/?uuid=c316ead0-2101-3472-9755-589dd0650a34" ] } ], "mendeley" : { "formattedCitation" : "(17)", "plainTextFormattedCitation" : "(17)", "previouslyFormattedCitation" : "(17)" }, "properties" : {  }, "schema" : "https://github.com/citation-style-language/schema/raw/master/csl-citation.json" }</w:instrText>
+      </w:r>
+      <w:r>
+        <w:fldChar w:fldCharType="separate"/>
+      </w:r>
+      <w:r>
+        <w:rPr>
+          <w:noProof/>
+        </w:rPr>
+        <w:t>(17)</w:t>
+      </w:r>
+      <w:r>
+        <w:fldChar w:fldCharType="end"/>
+      </w:r>
+      <w:r>
+        <w:t xml:space="preserve">, otros lo definen como las emociones, sentimientos y percepciones de los pacientes sobre los servicios de cuidado de salud que han recibido </w:t>
+      </w:r>
+      <w:r>
+        <w:fldChar w:fldCharType="begin" w:fldLock="1"/>
+      </w:r>
+      <w:r>
+        <w:instrText>ADDIN CSL_CITATION { "citationItems" : [ { "id" : "ITEM-1", "itemData" : { "DOI" : "10.1136/bmjqs-2011-000137", "ISSN" : "2044-5415", "PMID" : "21873465", "abstract" : "BACKGROUND: Patient satisfaction and experiences are important parts of healthcare quality, but patient expectations are seldom included in quality assessments. The objective of this study was to estimate the effects of different predictors of overall patient satisfaction with hospitals, including patient-reported experiences, fulfilment of patient expectations and socio-demographic variables.\\n\\nMETHODS: Data were collected using a national patient-experience survey of 63 hospitals in the five health regions in Norway during the autumn of 2006. Postal questionnaires were mailed to 24\u2008141 patients after their discharge from hospital. Non-respondents were sent a reminder after 4 weeks. Multivariate linear regression analysis including multilevel regression was used to assess the predictors of overall patient satisfaction with hospitals.\\n\\nRESULTS: Thirteen variables were significantly associated with overall patient satisfaction: two variables about fulfilment of expectations, eight about patient-reported experiences and three socio-demographic variables. The regression model explained 59% of the variation in overall patient satisfaction. The most important predictor of patient satisfaction with hospitals was patient-reported experiences with the nursing services (\u03b2=0.27, p&lt;0.001), followed by fulfilment of patient expectations (\u03b2=0.21, p&lt;0.001), experiences with doctor services (\u03b2=0.12, p&lt;0.001) and perceived incorrect treatment (\u03b2=-0.12, p&lt;0.001). Multilevel regression analysis confirmed most of the findings, but revealed that age was not a significant predictor of overall patient satisfaction.\\n\\nCONCLUSIONS: The study showed that both fulfilment of expectations and patient-reported experiences are distinct from but related to overall patient satisfaction. The most important predictors for overall patient satisfaction with hospitals are patient-reported experiences and fulfilment of expectations.", "author" : [ { "dropping-particle" : "", "family" : "Bjertnaes", "given" : "O. a.", "non-dropping-particle" : "", "parse-names" : false, "suffix" : "" }, { "dropping-particle" : "", "family" : "Sjetne", "given" : "I. S.", "non-dropping-particle" : "", "parse-names" : false, "suffix" : "" }, { "dropping-particle" : "", "family" : "Iversen", "given" : "H. H.", "non-dropping-particle" : "", "parse-names" : false, "suffix" : "" } ], "container-title" : "BMJ Quality &amp; Safety", "id" : "ITEM-1", "issue" : "1", "issued" : { "date-parts" : [ [ "2012" ] ] }, "page" : "39-46", "title" : "Overall patient satisfaction with hospitals: effects of patient-reported experiences and fulfilment of expectations", "type" : "article-journal", "volume" : "21" }, "uris" : [ "http://www.mendeley.com/documents/?uuid=6d636bd0-a880-4e9b-a7b5-432638460574" ] } ], "mendeley" : { "formattedCitation" : "(18)", "plainTextFormattedCitation" : "(18)", "previouslyFormattedCitation" : "(18)" }, "properties" : {  }, "schema" : "https://github.com/citation-style-language/schema/raw/master/csl-citation.json" }</w:instrText>
+      </w:r>
+      <w:r>
+        <w:fldChar w:fldCharType="separate"/>
+      </w:r>
+      <w:r>
+        <w:rPr>
+          <w:noProof/>
+        </w:rPr>
+        <w:t>(18)</w:t>
+      </w:r>
+      <w:r>
+        <w:fldChar w:fldCharType="end"/>
+      </w:r>
+      <w:r>
+        <w:t xml:space="preserve">, y otros lo explican como el grado de congruencia que se da entre las expectativas ideales del paciente y sus percepciones sobre la atención recibida </w:t>
+      </w:r>
+      <w:r>
+        <w:fldChar w:fldCharType="begin" w:fldLock="1"/>
+      </w:r>
+      <w:r>
+        <w:instrText>ADDIN CSL_CITATION { "citationItems" : [ { "id" : "ITEM-1", "itemData" : { "DOI" : "10.1016/S0277-9536(00)00164-7", "ISBN" : "1532-7361", "ISSN" : "0277-9536", "PMID" : "11206657", "abstract" : "Correlates of patient satisfaction at varying points in time were assessed using a survey with 2-week and 3-month follow-up in a general medicine walk-in clinic, in USA. Five hundred adults presenting with a physical symptom, seen by one of 38 participating clinicians were surveyed and the following measurements were taken into account: patient symptom characteristics, symptom-related expectations, functional status (Medical Outcomes Study Short-Form Health Survey [SF-6]), mental disorders (PRIME-MD), symptom resolution, unmet expectations, satisfaction (RAND 9-item survey), visit costs and health utilization. Physician perception of difficulty (Difficult Doctor\u2013Patient Relationship Questionnaire), and Physician Belief Scale. Immediately after the visit, 260 (52%) patients were fully satisfied with their care, increasing to 59% at 2 weeks and 63% by 3 months. Patients older than 65 and those with better functional status were more likely to be satisfied. At all time points, the presence of unmet expectations markedly decreased satisfaction: immediately post-visit (OR: 0.14, 95% CI: 0.07\u20130.30), 2-week (OR: 0.07, 95% CI: 0.04\u20130.13) and 3-month (OR: 0.05, 95% CI: 0.03\u20130.09). Other independent variables predicting immediate after visit satisfaction included receiving an explanation of the likely cause as well as expected duration of the presenting symptom. At 2 weeks and 3 months, experiencing symptomatic improvement increased satisfaction while additional visits (actual or anticipated) for the same symptom decreased satisfaction. A lack of unmet expectations was a powerful predictor of satisfaction at all time-points. Immediately post-visit, other predictors of satisfaction reflected aspects of patient\u2013doctor communication (receiving an explanation of the symptom cause, likely duration, lack of unmet expectations), while 2- week and 3-month satisfaction reflected aspects of symptom outcome (symptom resolution, need for repeat visits, functional status). Patient satisfaction surveys need to carefully consider the sampling time frame as well as adjust for pertinent patient characteristics.", "author" : [ { "dropping-particle" : "", "family" : "Jackson", "given" : "J.L.", "non-dropping-particle" : "", "parse-names" : false, "suffix" : "" }, { "dropping-particle" : "", "family" : "Chamberlin", "given" : "Judith", "non-dropping-particle" : "", "parse-names" : false, "suffix" : "" }, { "dropping-particle" : "", "family" : "Kroenke", "given" : "Kurt", "non-dropping-particle" : "", "parse-names" : false, "suffix" : "" } ], "container-title" : "Social Science &amp; Medicine", "id" : "ITEM-1", "issue" : "4", "issued" : { "date-parts" : [ [ "2001" ] ] }, "page" : "609\u2013620", "title" : "Predictors of patient satisfaction", "type" : "article-journal", "volume" : "52" }, "uris" : [ "http://www.mendeley.com/documents/?uuid=4a486601-859f-35a0-9877-50c855fac2be" ] } ], "mendeley" : { "formattedCitation" : "(19)", "plainTextFormattedCitation" : "(19)", "previouslyFormattedCitation" : "(19)" }, "properties" : {  }, "schema" : "https://github.com/citation-style-language/schema/raw/master/csl-citation.json" }</w:instrText>
+      </w:r>
+      <w:r>
+        <w:fldChar w:fldCharType="separate"/>
+      </w:r>
+      <w:r>
+        <w:rPr>
+          <w:noProof/>
+        </w:rPr>
+        <w:t>(19)</w:t>
+      </w:r>
+      <w:r>
+        <w:fldChar w:fldCharType="end"/>
+      </w:r>
+      <w:r>
+        <w:t>.</w:t>
+      </w:r>
+    </w:p>
+    <w:p>
+      <w:pPr>
+        <w:pStyle w:val="Texto"/>
+      </w:pPr>
+      <w:r>
+        <w:t xml:space="preserve">Medir la satisfacción del paciente es de suma importancia ya que </w:t>
+      </w:r>
+      <w:r>
+        <w:t>permite</w:t>
+      </w:r>
+      <w:r>
+        <w:t xml:space="preserve"> el desarrollo de estrategias con el objetivo de mejorar la calidad de atención </w:t>
+      </w:r>
+      <w:r>
+        <w:fldChar w:fldCharType="begin" w:fldLock="1"/>
+      </w:r>
+      <w:r>
+        <w:instrText>ADDIN CSL_CITATION { "citationItems" : [ { "id" : "ITEM-1", "itemData" : { "DOI" : "10.5001/omj.2014.02", "ISSN" : "1999-768X", "PMID" : "24501659", "abstract" : "Over the past 20 years, patient satisfaction surveys have gained increasing attention as meaningful and essential sources of information for identifying gaps and developing an effective action plan for quality improvement in healthcare organizations. However, there are very few published studies reporting of the improvements resulting from feedback information of patient satisfaction surveys, and in most cases, these studies are contradictory in their findings. This article investigates in-depth a number of research studies that critically discuss the relationship of dependent and independent influential attributes towards overall patient satisfaction in addition to its impact on the quality improvement process of healthcare organizations.", "author" : [ { "dropping-particle" : "", "family" : "Al-Abri", "given" : "Rashid", "non-dropping-particle" : "", "parse-names" : false, "suffix" : "" }, { "dropping-particle" : "", "family" : "Al-Balushi", "given" : "Amina", "non-dropping-particle" : "", "parse-names" : false, "suffix" : "" } ], "container-title" : "Oman medical journal", "id" : "ITEM-1", "issue" : "1", "issued" : { "date-parts" : [ [ "2014", "1" ] ] }, "page" : "3-7", "publisher" : "Oman Medical Specialty Board", "title" : "Patient satisfaction survey as a tool towards quality improvement.", "type" : "article-journal", "volume" : "29" }, "uris" : [ "http://www.mendeley.com/documents/?uuid=5e57fde6-8c2c-318d-a426-ee4c567b19c0" ] } ], "mendeley" : { "formattedCitation" : "(14)", "plainTextFormattedCitation" : "(14)", "previouslyFormattedCitation" : "(14)" }, "properties" : {  }, "schema" : "https://github.com/citation-style-language/schema/raw/master/csl-citation.json" }</w:instrText>
+      </w:r>
+      <w:r>
+        <w:fldChar w:fldCharType="separate"/>
+      </w:r>
+      <w:r>
+        <w:rPr>
+          <w:noProof/>
+        </w:rPr>
+        <w:t>(14)</w:t>
+      </w:r>
+      <w:r>
+        <w:fldChar w:fldCharType="end"/>
+      </w:r>
+      <w:r>
+        <w:t>.</w:t>
+      </w:r>
+    </w:p>
+    <w:p>
+      <w:pPr>
+        <w:pStyle w:val="Ttulo3"/>
+        <w:rPr>
+          <w:lang w:val="es-PE"/>
+        </w:rPr>
+      </w:pPr>
+      <w:bookmarkStart w:id="13" w:name="_Toc511166278"/>
+      <w:r>
+        <w:rPr>
+          <w:lang w:val="es-PE"/>
+        </w:rPr>
+        <w:t>Formas de monitoreo en Perú y el Mundo</w:t>
+      </w:r>
       <w:bookmarkEnd w:id="13"/>
-    </w:p>
-    <w:p>
-      <w:pPr>
-        <w:pStyle w:val="Texto"/>
-      </w:pPr>
-      <w:r>
-        <w:t xml:space="preserve">Actualmente se cuenta con diversas definiciones sobre lo que significa la satisfacción del paciente en centros de atención en salud </w:t>
-      </w:r>
-      <w:r>
-        <w:fldChar w:fldCharType="begin" w:fldLock="1"/>
-      </w:r>
-      <w:r>
-        <w:instrText>ADDIN CSL_CITATION { "citationItems" : [ { "id" : "ITEM-1", "itemData" : { "DOI" : "10.5001/omj.2014.02", "ISSN" : "1999-768X", "PMID" : "24501659", "abstract" : "Over the past 20 years, patient satisfaction surveys have gained increasing attention as meaningful and essential sources of information for identifying gaps and developing an effective action plan for quality improvement in healthcare organizations. However, there are very few published studies reporting of the improvements resulting from feedback information of patient satisfaction surveys, and in most cases, these studies are contradictory in their findings. This article investigates in-depth a number of research studies that critically discuss the relationship of dependent and independent influential attributes towards overall patient satisfaction in addition to its impact on the quality improvement process of healthcare organizations.", "author" : [ { "dropping-particle" : "", "family" : "Al-Abri", "given" : "Rashid", "non-dropping-particle" : "", "parse-names" : false, "suffix" : "" }, { "dropping-particle" : "", "family" : "Al-Balushi", "given" : "Amina", "non-dropping-particle" : "", "parse-names" : false, "suffix" : "" } ], "container-title" : "Oman medical journal", "id" : "ITEM-1", "issue" : "1", "issued" : { "date-parts" : [ [ "2014", "1" ] ] }, "page" : "3-7", "publisher" : "Oman Medical Specialty Board", "title" : "Patient satisfaction survey as a tool towards quality improvement.", "type" : "article-journal", "volume" : "29" }, "uris" : [ "http://www.mendeley.com/documents/?uuid=5e57fde6-8c2c-318d-a426-ee4c567b19c0" ] } ], "mendeley" : { "formattedCitation" : "(14)", "plainTextFormattedCitation" : "(14)", "previouslyFormattedCitation" : "(14)" }, "properties" : {  }, "schema" : "https://github.com/citation-style-language/schema/raw/master/csl-citation.json" }</w:instrText>
-      </w:r>
-      <w:r>
-        <w:fldChar w:fldCharType="separate"/>
-      </w:r>
-      <w:r>
-        <w:rPr>
-          <w:noProof/>
-        </w:rPr>
-        <w:t>(14)</w:t>
-      </w:r>
-      <w:r>
-        <w:fldChar w:fldCharType="end"/>
-      </w:r>
-      <w:r>
-        <w:t xml:space="preserve">, mientras algunos resaltan que es principalmente sobre las actitudes hacia el cuidado en salud o los aspectos de estos cuidados </w:t>
-      </w:r>
-      <w:r>
-        <w:fldChar w:fldCharType="begin" w:fldLock="1"/>
-      </w:r>
-      <w:r>
-        <w:instrText>ADDIN CSL_CITATION { "citationItems" : [ { "id" : "ITEM-1", "itemData" : { "DOI" : "10.1136/qhc.11.4.335", "ISBN" : "1475-3898 (Print)\\n1475-3898 (Linking)", "ISSN" : "14753898", "PMID" : "12468693", "abstract" : "Objective: To determine what aspects of healthcare provision are most likely to influence satisfaction with care and willingness to recommend hospital services to others and, secondly, to explore the extent to which satisfaction is a meaningful indicator of patient experience of healthcare services. Design: Postal survey of a sample of patients who underwent a period of inpatient care. Patients were asked to evaluate their overall experience of this episode of care and to complete the Picker Inpatient Survey questionnaire on specific aspects of their care. Sample: Patients aged 18 and over presenting at five hospitals within one NHS trust in Scotland. Method: 3592 questionnaires were mailed to patients' homes within 1 month of discharge from hospital during a 12 month period. Two reminders were sent to non-responders; 2249 (65%) questionnaires were returned. Results: Almost 90% of respondents indicated that they were satisfied with their period of inpatient care. Age and overall self-assessed health were only weakly associated with satisfaction. A multiple linear regression indicated that the major determinants of patient satisfaction were physical comfort, emotional support, and respect for patient preferences. However, many patients who reported their satisfaction with the care they received also indicated problems with their inpatient care as measured on the Picker Inpatient Survey; 55% of respondents who rated their inpatient episode as \"excellent\" indicated problems on 10% of the issues measured on the Picker questionnaire. Discussion: The evidence suggests that patient satisfaction scores present a limited and optimistic picture. Detailed questions about specific aspects of patients' experiences are likely to be more useful for monitoring the performance of various hospital departments and wards and could point to ways in which delivery of health care could be improved.", "author" : [ { "dropping-particle" : "", "family" : "Jenkinson", "given" : "C", "non-dropping-particle" : "", "parse-names" : false, "suffix" : "" } ], "container-title" : "Quality and Safety in Health Care", "id" : "ITEM-1", "issue" : "4", "issued" : { "date-parts" : [ [ "2002", "12" ] ] }, "page" : "335-339", "title" : "Patients' experiences and satisfaction with health care: results of a questionnaire study of specific aspects of care", "type" : "article-journal", "volume" : "11" }, "uris" : [ "http://www.mendeley.com/documents/?uuid=c316ead0-2101-3472-9755-589dd0650a34" ] } ], "mendeley" : { "formattedCitation" : "(17)", "plainTextFormattedCitation" : "(17)", "previouslyFormattedCitation" : "(17)" }, "properties" : {  }, "schema" : "https://github.com/citation-style-language/schema/raw/master/csl-citation.json" }</w:instrText>
-      </w:r>
-      <w:r>
-        <w:fldChar w:fldCharType="separate"/>
-      </w:r>
-      <w:r>
-        <w:rPr>
-          <w:noProof/>
-        </w:rPr>
-        <w:t>(17)</w:t>
-      </w:r>
-      <w:r>
-        <w:fldChar w:fldCharType="end"/>
-      </w:r>
-      <w:r>
-        <w:t xml:space="preserve">, otros lo definen como las emociones, sentimientos y percepciones de los pacientes sobre los servicios de cuidado de salud que han recibido </w:t>
-      </w:r>
-      <w:r>
-        <w:fldChar w:fldCharType="begin" w:fldLock="1"/>
-      </w:r>
-      <w:r>
-        <w:instrText>ADDIN CSL_CITATION { "citationItems" : [ { "id" : "ITEM-1", "itemData" : { "DOI" : "10.1136/bmjqs-2011-000137", "ISSN" : "2044-5415", "PMID" : "21873465", "abstract" : "BACKGROUND: Patient satisfaction and experiences are important parts of healthcare quality, but patient expectations are seldom included in quality assessments. The objective of this study was to estimate the effects of different predictors of overall patient satisfaction with hospitals, including patient-reported experiences, fulfilment of patient expectations and socio-demographic variables.\\n\\nMETHODS: Data were collected using a national patient-experience survey of 63 hospitals in the five health regions in Norway during the autumn of 2006. Postal questionnaires were mailed to 24\u2008141 patients after their discharge from hospital. Non-respondents were sent a reminder after 4 weeks. Multivariate linear regression analysis including multilevel regression was used to assess the predictors of overall patient satisfaction with hospitals.\\n\\nRESULTS: Thirteen variables were significantly associated with overall patient satisfaction: two variables about fulfilment of expectations, eight about patient-reported experiences and three socio-demographic variables. The regression model explained 59% of the variation in overall patient satisfaction. The most important predictor of patient satisfaction with hospitals was patient-reported experiences with the nursing services (\u03b2=0.27, p&lt;0.001), followed by fulfilment of patient expectations (\u03b2=0.21, p&lt;0.001), experiences with doctor services (\u03b2=0.12, p&lt;0.001) and perceived incorrect treatment (\u03b2=-0.12, p&lt;0.001). Multilevel regression analysis confirmed most of the findings, but revealed that age was not a significant predictor of overall patient satisfaction.\\n\\nCONCLUSIONS: The study showed that both fulfilment of expectations and patient-reported experiences are distinct from but related to overall patient satisfaction. The most important predictors for overall patient satisfaction with hospitals are patient-reported experiences and fulfilment of expectations.", "author" : [ { "dropping-particle" : "", "family" : "Bjertnaes", "given" : "O. a.", "non-dropping-particle" : "", "parse-names" : false, "suffix" : "" }, { "dropping-particle" : "", "family" : "Sjetne", "given" : "I. S.", "non-dropping-particle" : "", "parse-names" : false, "suffix" : "" }, { "dropping-particle" : "", "family" : "Iversen", "given" : "H. H.", "non-dropping-particle" : "", "parse-names" : false, "suffix" : "" } ], "container-title" : "BMJ Quality &amp; Safety", "id" : "ITEM-1", "issue" : "1", "issued" : { "date-parts" : [ [ "2012" ] ] }, "page" : "39-46", "title" : "Overall patient satisfaction with hospitals: effects of patient-reported experiences and fulfilment of expectations", "type" : "article-journal", "volume" : "21" }, "uris" : [ "http://www.mendeley.com/documents/?uuid=6d636bd0-a880-4e9b-a7b5-432638460574" ] } ], "mendeley" : { "formattedCitation" : "(18)", "plainTextFormattedCitation" : "(18)", "previouslyFormattedCitation" : "(18)" }, "properties" : {  }, "schema" : "https://github.com/citation-style-language/schema/raw/master/csl-citation.json" }</w:instrText>
-      </w:r>
-      <w:r>
-        <w:fldChar w:fldCharType="separate"/>
-      </w:r>
-      <w:r>
-        <w:rPr>
-          <w:noProof/>
-        </w:rPr>
-        <w:t>(18)</w:t>
-      </w:r>
-      <w:r>
-        <w:fldChar w:fldCharType="end"/>
-      </w:r>
-      <w:r>
-        <w:t xml:space="preserve">, y otros lo explican como el grado de congruencia que se da entre las expectativas ideales del paciente y sus percepciones sobre la atención recibida </w:t>
-      </w:r>
-      <w:r>
-        <w:fldChar w:fldCharType="begin" w:fldLock="1"/>
-      </w:r>
-      <w:r>
-        <w:instrText>ADDIN CSL_CITATION { "citationItems" : [ { "id" : "ITEM-1", "itemData" : { "DOI" : "10.1016/S0277-9536(00)00164-7", "ISBN" : "1532-7361", "ISSN" : "0277-9536", "PMID" : "11206657", "abstract" : "Correlates of patient satisfaction at varying points in time were assessed using a survey with 2-week and 3-month follow-up in a general medicine walk-in clinic, in USA. Five hundred adults presenting with a physical symptom, seen by one of 38 participating clinicians were surveyed and the following measurements were taken into account: patient symptom characteristics, symptom-related expectations, functional status (Medical Outcomes Study Short-Form Health Survey [SF-6]), mental disorders (PRIME-MD), symptom resolution, unmet expectations, satisfaction (RAND 9-item survey), visit costs and health utilization. Physician perception of difficulty (Difficult Doctor\u2013Patient Relationship Questionnaire), and Physician Belief Scale. Immediately after the visit, 260 (52%) patients were fully satisfied with their care, increasing to 59% at 2 weeks and 63% by 3 months. Patients older than 65 and those with better functional status were more likely to be satisfied. At all time points, the presence of unmet expectations markedly decreased satisfaction: immediately post-visit (OR: 0.14, 95% CI: 0.07\u20130.30), 2-week (OR: 0.07, 95% CI: 0.04\u20130.13) and 3-month (OR: 0.05, 95% CI: 0.03\u20130.09). Other independent variables predicting immediate after visit satisfaction included receiving an explanation of the likely cause as well as expected duration of the presenting symptom. At 2 weeks and 3 months, experiencing symptomatic improvement increased satisfaction while additional visits (actual or anticipated) for the same symptom decreased satisfaction. A lack of unmet expectations was a powerful predictor of satisfaction at all time-points. Immediately post-visit, other predictors of satisfaction reflected aspects of patient\u2013doctor communication (receiving an explanation of the symptom cause, likely duration, lack of unmet expectations), while 2- week and 3-month satisfaction reflected aspects of symptom outcome (symptom resolution, need for repeat visits, functional status). Patient satisfaction surveys need to carefully consider the sampling time frame as well as adjust for pertinent patient characteristics.", "author" : [ { "dropping-particle" : "", "family" : "Jackson", "given" : "J.L.", "non-dropping-particle" : "", "parse-names" : false, "suffix" : "" }, { "dropping-particle" : "", "family" : "Chamberlin", "given" : "Judith", "non-dropping-particle" : "", "parse-names" : false, "suffix" : "" }, { "dropping-particle" : "", "family" : "Kroenke", "given" : "Kurt", "non-dropping-particle" : "", "parse-names" : false, "suffix" : "" } ], "container-title" : "Social Science &amp; Medicine", "id" : "ITEM-1", "issue" : "4", "issued" : { "date-parts" : [ [ "2001" ] ] }, "page" : "609\u2013620", "title" : "Predictors of patient satisfaction", "type" : "article-journal", "volume" : "52" }, "uris" : [ "http://www.mendeley.com/documents/?uuid=4a486601-859f-35a0-9877-50c855fac2be" ] } ], "mendeley" : { "formattedCitation" : "(19)", "plainTextFormattedCitation" : "(19)", "previouslyFormattedCitation" : "(19)" }, "properties" : {  }, "schema" : "https://github.com/citation-style-language/schema/raw/master/csl-citation.json" }</w:instrText>
-      </w:r>
-      <w:r>
-        <w:fldChar w:fldCharType="separate"/>
-      </w:r>
-      <w:r>
-        <w:rPr>
-          <w:noProof/>
-        </w:rPr>
-        <w:t>(19)</w:t>
-      </w:r>
-      <w:r>
-        <w:fldChar w:fldCharType="end"/>
-      </w:r>
-      <w:r>
-        <w:t>.</w:t>
-      </w:r>
-    </w:p>
-    <w:p>
-      <w:pPr>
-        <w:pStyle w:val="Texto"/>
-      </w:pPr>
-      <w:r>
-        <w:t xml:space="preserve">Medir la satisfacción del paciente es de suma importancia ya que </w:t>
-      </w:r>
-      <w:r>
-        <w:t>permite</w:t>
-      </w:r>
-      <w:r>
-        <w:t xml:space="preserve"> el desarrollo de estrategias con el objetivo de mejorar la calidad de atención </w:t>
-      </w:r>
-      <w:r>
-        <w:fldChar w:fldCharType="begin" w:fldLock="1"/>
-      </w:r>
-      <w:r>
-        <w:instrText>ADDIN CSL_CITATION { "citationItems" : [ { "id" : "ITEM-1", "itemData" : { "DOI" : "10.5001/omj.2014.02", "ISSN" : "1999-768X", "PMID" : "24501659", "abstract" : "Over the past 20 years, patient satisfaction surveys have gained increasing attention as meaningful and essential sources of information for identifying gaps and developing an effective action plan for quality improvement in healthcare organizations. However, there are very few published studies reporting of the improvements resulting from feedback information of patient satisfaction surveys, and in most cases, these studies are contradictory in their findings. This article investigates in-depth a number of research studies that critically discuss the relationship of dependent and independent influential attributes towards overall patient satisfaction in addition to its impact on the quality improvement process of healthcare organizations.", "author" : [ { "dropping-particle" : "", "family" : "Al-Abri", "given" : "Rashid", "non-dropping-particle" : "", "parse-names" : false, "suffix" : "" }, { "dropping-particle" : "", "family" : "Al-Balushi", "given" : "Amina", "non-dropping-particle" : "", "parse-names" : false, "suffix" : "" } ], "container-title" : "Oman medical journal", "id" : "ITEM-1", "issue" : "1", "issued" : { "date-parts" : [ [ "2014", "1" ] ] }, "page" : "3-7", "publisher" : "Oman Medical Specialty Board", "title" : "Patient satisfaction survey as a tool towards quality improvement.", "type" : "article-journal", "volume" : "29" }, "uris" : [ "http://www.mendeley.com/documents/?uuid=5e57fde6-8c2c-318d-a426-ee4c567b19c0" ] } ], "mendeley" : { "formattedCitation" : "(14)", "plainTextFormattedCitation" : "(14)", "previouslyFormattedCitation" : "(14)" }, "properties" : {  }, "schema" : "https://github.com/citation-style-language/schema/raw/master/csl-citation.json" }</w:instrText>
-      </w:r>
-      <w:r>
-        <w:fldChar w:fldCharType="separate"/>
-      </w:r>
-      <w:r>
-        <w:rPr>
-          <w:noProof/>
-        </w:rPr>
-        <w:t>(14)</w:t>
-      </w:r>
-      <w:r>
-        <w:fldChar w:fldCharType="end"/>
-      </w:r>
-      <w:r>
-        <w:t>.</w:t>
-      </w:r>
-    </w:p>
-    <w:p>
-      <w:pPr>
-        <w:pStyle w:val="Ttulo3"/>
-        <w:rPr>
-          <w:lang w:val="es-PE"/>
-        </w:rPr>
-      </w:pPr>
-      <w:bookmarkStart w:id="14" w:name="_Toc511166278"/>
-      <w:r>
-        <w:rPr>
-          <w:lang w:val="es-PE"/>
-        </w:rPr>
-        <w:t>Formas de monitoreo en Perú y el Mundo</w:t>
-      </w:r>
-      <w:bookmarkEnd w:id="14"/>
     </w:p>
     <w:p>
       <w:pPr>
@@ -10741,14 +10731,14 @@
           <w:lang w:val="es-PE"/>
         </w:rPr>
       </w:pPr>
-      <w:bookmarkStart w:id="15" w:name="_Toc511166279"/>
+      <w:bookmarkStart w:id="14" w:name="_Toc511166279"/>
       <w:r>
         <w:rPr>
           <w:lang w:val="es-PE"/>
         </w:rPr>
         <w:t>Sistema de gestión de reclamos en el sector salud</w:t>
       </w:r>
-      <w:bookmarkEnd w:id="15"/>
+      <w:bookmarkEnd w:id="14"/>
     </w:p>
     <w:p>
       <w:pPr>
@@ -11440,7 +11430,7 @@
           <w:lang w:val="es-PE"/>
         </w:rPr>
       </w:pPr>
-      <w:bookmarkStart w:id="16" w:name="_Toc511166280"/>
+      <w:bookmarkStart w:id="15" w:name="_Toc511166280"/>
       <w:r>
         <w:rPr>
           <w:lang w:val="es-PE"/>
@@ -11466,23 +11456,23 @@
         </w:rPr>
         <w:t>y su importancia en el sector salud</w:t>
       </w:r>
+      <w:bookmarkEnd w:id="15"/>
+    </w:p>
+    <w:p>
+      <w:pPr>
+        <w:pStyle w:val="Ttulo3"/>
+        <w:rPr>
+          <w:lang w:val="es-PE"/>
+        </w:rPr>
+      </w:pPr>
+      <w:bookmarkStart w:id="16" w:name="_Toc511166281"/>
+      <w:r>
+        <w:rPr>
+          <w:lang w:val="es-PE"/>
+        </w:rPr>
+        <w:t>Descripción e Importancia</w:t>
+      </w:r>
       <w:bookmarkEnd w:id="16"/>
-    </w:p>
-    <w:p>
-      <w:pPr>
-        <w:pStyle w:val="Ttulo3"/>
-        <w:rPr>
-          <w:lang w:val="es-PE"/>
-        </w:rPr>
-      </w:pPr>
-      <w:bookmarkStart w:id="17" w:name="_Toc511166281"/>
-      <w:r>
-        <w:rPr>
-          <w:lang w:val="es-PE"/>
-        </w:rPr>
-        <w:t>Descripción e Importancia</w:t>
-      </w:r>
-      <w:bookmarkEnd w:id="17"/>
     </w:p>
     <w:p>
       <w:pPr>
@@ -11958,7 +11948,7 @@
           <w:lang w:val="es-PE"/>
         </w:rPr>
       </w:pPr>
-      <w:bookmarkStart w:id="18" w:name="_Toc511166282"/>
+      <w:bookmarkStart w:id="17" w:name="_Toc511166282"/>
       <w:r>
         <w:rPr>
           <w:lang w:val="es-PE"/>
@@ -11971,7 +11961,7 @@
         </w:rPr>
         <w:t xml:space="preserve"> del diseño centrado en el usuario</w:t>
       </w:r>
-      <w:bookmarkEnd w:id="18"/>
+      <w:bookmarkEnd w:id="17"/>
     </w:p>
     <w:p>
       <w:pPr>
@@ -12539,14 +12529,14 @@
           <w:lang w:val="es-PE"/>
         </w:rPr>
       </w:pPr>
-      <w:bookmarkStart w:id="19" w:name="_Toc511166283"/>
+      <w:bookmarkStart w:id="18" w:name="_Toc511166283"/>
       <w:r>
         <w:rPr>
           <w:lang w:val="es-PE"/>
         </w:rPr>
         <w:t>Diseño centrado en el usuario en el sector salud: Importancia</w:t>
       </w:r>
-      <w:bookmarkEnd w:id="19"/>
+      <w:bookmarkEnd w:id="18"/>
     </w:p>
     <w:p>
       <w:pPr>
@@ -12704,7 +12694,7 @@
           <w:lang w:val="es-PE"/>
         </w:rPr>
       </w:pPr>
-      <w:bookmarkStart w:id="20" w:name="_Toc511166284"/>
+      <w:bookmarkStart w:id="19" w:name="_Toc511166284"/>
       <w:r>
         <w:rPr>
           <w:lang w:val="es-PE"/>
@@ -12735,29 +12725,29 @@
         </w:rPr>
         <w:t xml:space="preserve"> – Perú</w:t>
       </w:r>
+      <w:bookmarkEnd w:id="19"/>
+    </w:p>
+    <w:p>
+      <w:pPr>
+        <w:pStyle w:val="Ttulo3"/>
+        <w:rPr>
+          <w:lang w:val="es-PE"/>
+        </w:rPr>
+      </w:pPr>
+      <w:bookmarkStart w:id="20" w:name="_Toc511166285"/>
+      <w:r>
+        <w:rPr>
+          <w:lang w:val="es-PE"/>
+        </w:rPr>
+        <w:t>D</w:t>
+      </w:r>
+      <w:r>
+        <w:rPr>
+          <w:lang w:val="es-PE"/>
+        </w:rPr>
+        <w:t>escripción</w:t>
+      </w:r>
       <w:bookmarkEnd w:id="20"/>
-    </w:p>
-    <w:p>
-      <w:pPr>
-        <w:pStyle w:val="Ttulo3"/>
-        <w:rPr>
-          <w:lang w:val="es-PE"/>
-        </w:rPr>
-      </w:pPr>
-      <w:bookmarkStart w:id="21" w:name="_Toc511166285"/>
-      <w:r>
-        <w:rPr>
-          <w:lang w:val="es-PE"/>
-        </w:rPr>
-        <w:t>D</w:t>
-      </w:r>
-      <w:r>
-        <w:rPr>
-          <w:lang w:val="es-PE"/>
-        </w:rPr>
-        <w:t>escripción</w:t>
-      </w:r>
-      <w:bookmarkEnd w:id="21"/>
     </w:p>
     <w:p>
       <w:pPr>
@@ -13057,7 +13047,7 @@
           <w:lang w:val="es-PE"/>
         </w:rPr>
       </w:pPr>
-      <w:bookmarkStart w:id="22" w:name="_Toc511166286"/>
+      <w:bookmarkStart w:id="21" w:name="_Toc511166286"/>
       <w:r>
         <w:rPr>
           <w:lang w:val="es-PE"/>
@@ -13082,7 +13072,7 @@
         </w:rPr>
         <w:t xml:space="preserve"> Atención al Ciudadano</w:t>
       </w:r>
-      <w:bookmarkEnd w:id="22"/>
+      <w:bookmarkEnd w:id="21"/>
     </w:p>
     <w:p>
       <w:pPr>
@@ -13550,7 +13540,7 @@
                     </pic:cNvPicPr>
                   </pic:nvPicPr>
                   <pic:blipFill>
-                    <a:blip r:embed="rId11" cstate="print">
+                    <a:blip r:embed="rId12" cstate="print">
                       <a:extLst>
                         <a:ext uri="{28A0092B-C50C-407E-A947-70E740481C1C}">
                           <a14:useLocalDpi xmlns:a14="http://schemas.microsoft.com/office/drawing/2010/main" val="0"/>
@@ -13816,7 +13806,7 @@
           <w:lang w:val="es-PE"/>
         </w:rPr>
       </w:pPr>
-      <w:bookmarkStart w:id="23" w:name="_Toc511166287"/>
+      <w:bookmarkStart w:id="22" w:name="_Toc511166287"/>
       <w:r>
         <w:rPr>
           <w:lang w:val="es-PE"/>
@@ -13835,7 +13825,7 @@
         </w:rPr>
         <w:t xml:space="preserve"> y manejo de reclamos en el sector salud</w:t>
       </w:r>
-      <w:bookmarkEnd w:id="23"/>
+      <w:bookmarkEnd w:id="22"/>
     </w:p>
     <w:p>
       <w:pPr>
@@ -14088,7 +14078,7 @@
           <w:lang w:val="es-PE"/>
         </w:rPr>
       </w:pPr>
-      <w:bookmarkStart w:id="24" w:name="_Toc511166288"/>
+      <w:bookmarkStart w:id="23" w:name="_Toc511166288"/>
       <w:r>
         <w:rPr>
           <w:lang w:val="es-PE"/>
@@ -14125,7 +14115,7 @@
         </w:rPr>
         <w:t>n al Ciudadano</w:t>
       </w:r>
-      <w:bookmarkEnd w:id="24"/>
+      <w:bookmarkEnd w:id="23"/>
     </w:p>
     <w:p>
       <w:pPr>
@@ -14489,14 +14479,14 @@
           <w:lang w:val="es-PE"/>
         </w:rPr>
       </w:pPr>
-      <w:bookmarkStart w:id="25" w:name="_Toc511166289"/>
+      <w:bookmarkStart w:id="24" w:name="_Toc511166289"/>
       <w:r>
         <w:rPr>
           <w:lang w:val="es-PE"/>
         </w:rPr>
         <w:t>Oportunidades de Mejora</w:t>
       </w:r>
-      <w:bookmarkEnd w:id="25"/>
+      <w:bookmarkEnd w:id="24"/>
     </w:p>
     <w:p>
       <w:pPr>
@@ -14544,14 +14534,14 @@
           <w:lang w:val="es-PE"/>
         </w:rPr>
       </w:pPr>
-      <w:bookmarkStart w:id="26" w:name="_Toc511166290"/>
+      <w:bookmarkStart w:id="25" w:name="_Toc511166290"/>
       <w:r>
         <w:rPr>
           <w:lang w:val="es-PE"/>
         </w:rPr>
         <w:t>Diseño centrado en el usuario en el sector Salud en Perú</w:t>
       </w:r>
-      <w:bookmarkEnd w:id="26"/>
+      <w:bookmarkEnd w:id="25"/>
     </w:p>
     <w:p>
       <w:pPr>
@@ -14616,12 +14606,12 @@
       <w:pPr>
         <w:pStyle w:val="Ttulo1"/>
       </w:pPr>
-      <w:bookmarkStart w:id="27" w:name="_Toc511166291"/>
+      <w:bookmarkStart w:id="26" w:name="_Toc511166291"/>
       <w:r>
         <w:lastRenderedPageBreak/>
         <w:t>Justificación del estudio</w:t>
       </w:r>
-      <w:bookmarkEnd w:id="27"/>
+      <w:bookmarkEnd w:id="26"/>
     </w:p>
     <w:p>
       <w:pPr>
@@ -14860,12 +14850,12 @@
       <w:pPr>
         <w:pStyle w:val="Ttulo1"/>
       </w:pPr>
-      <w:bookmarkStart w:id="28" w:name="_Toc511166292"/>
+      <w:bookmarkStart w:id="27" w:name="_Toc511166292"/>
       <w:r>
         <w:lastRenderedPageBreak/>
         <w:t>Objetivos</w:t>
       </w:r>
-      <w:bookmarkEnd w:id="28"/>
+      <w:bookmarkEnd w:id="27"/>
     </w:p>
     <w:p>
       <w:pPr>
@@ -14878,53 +14868,53 @@
           <w:lang w:val="es-PE"/>
         </w:rPr>
       </w:pPr>
-      <w:bookmarkStart w:id="29" w:name="_Toc511166293"/>
+      <w:bookmarkStart w:id="28" w:name="_Toc511166293"/>
       <w:r>
         <w:rPr>
           <w:lang w:val="es-PE"/>
         </w:rPr>
         <w:t>Objetivo General</w:t>
       </w:r>
+      <w:bookmarkEnd w:id="28"/>
+    </w:p>
+    <w:p>
+      <w:pPr>
+        <w:pStyle w:val="Texto"/>
+      </w:pPr>
+      <w:r>
+        <w:t>Proponer el diseño de un sistema centralizado qu</w:t>
+      </w:r>
+      <w:r>
+        <w:t>e sirva para el recojo, gestión y</w:t>
+      </w:r>
+      <w:r>
+        <w:t xml:space="preserve"> monitoreo </w:t>
+      </w:r>
+      <w:r>
+        <w:t>de reclamos en</w:t>
+      </w:r>
+      <w:r>
+        <w:t xml:space="preserve"> una IPRESS </w:t>
+      </w:r>
+      <w:r>
+        <w:t>que sea accesible por personal de SUSALUD para supervisión y por ciudadanos para tener una comunicación continua con su IPRESS.</w:t>
+      </w:r>
+    </w:p>
+    <w:p>
+      <w:pPr>
+        <w:pStyle w:val="Ttulo2"/>
+        <w:rPr>
+          <w:lang w:val="es-PE"/>
+        </w:rPr>
+      </w:pPr>
+      <w:bookmarkStart w:id="29" w:name="_Toc511166294"/>
+      <w:r>
+        <w:rPr>
+          <w:lang w:val="es-PE"/>
+        </w:rPr>
+        <w:t>Objetivos Específicos</w:t>
+      </w:r>
       <w:bookmarkEnd w:id="29"/>
-    </w:p>
-    <w:p>
-      <w:pPr>
-        <w:pStyle w:val="Texto"/>
-      </w:pPr>
-      <w:r>
-        <w:t>Proponer el diseño de un sistema centralizado qu</w:t>
-      </w:r>
-      <w:r>
-        <w:t>e sirva para el recojo, gestión y</w:t>
-      </w:r>
-      <w:r>
-        <w:t xml:space="preserve"> monitoreo </w:t>
-      </w:r>
-      <w:r>
-        <w:t>de reclamos en</w:t>
-      </w:r>
-      <w:r>
-        <w:t xml:space="preserve"> una IPRESS </w:t>
-      </w:r>
-      <w:r>
-        <w:t>que sea accesible por personal de SUSALUD para supervisión y por ciudadanos para tener una comunicación continua con su IPRESS.</w:t>
-      </w:r>
-    </w:p>
-    <w:p>
-      <w:pPr>
-        <w:pStyle w:val="Ttulo2"/>
-        <w:rPr>
-          <w:lang w:val="es-PE"/>
-        </w:rPr>
-      </w:pPr>
-      <w:bookmarkStart w:id="30" w:name="_Toc511166294"/>
-      <w:r>
-        <w:rPr>
-          <w:lang w:val="es-PE"/>
-        </w:rPr>
-        <w:t>Objetivos Específicos</w:t>
-      </w:r>
-      <w:bookmarkEnd w:id="30"/>
     </w:p>
     <w:p>
       <w:pPr>
@@ -15086,12 +15076,12 @@
       <w:pPr>
         <w:pStyle w:val="Ttulo1"/>
       </w:pPr>
-      <w:bookmarkStart w:id="31" w:name="_Toc511166295"/>
+      <w:bookmarkStart w:id="30" w:name="_Toc511166295"/>
       <w:r>
         <w:lastRenderedPageBreak/>
         <w:t>Metodología</w:t>
       </w:r>
-      <w:bookmarkEnd w:id="31"/>
+      <w:bookmarkEnd w:id="30"/>
     </w:p>
     <w:p>
       <w:pPr>
@@ -15105,62 +15095,62 @@
           <w:lang w:val="es-PE"/>
         </w:rPr>
       </w:pPr>
-      <w:bookmarkStart w:id="32" w:name="_Toc511166296"/>
+      <w:bookmarkStart w:id="31" w:name="_Toc511166296"/>
       <w:r>
         <w:rPr>
           <w:lang w:val="es-PE"/>
         </w:rPr>
         <w:t>Diseño del estudio</w:t>
       </w:r>
+      <w:bookmarkEnd w:id="31"/>
+    </w:p>
+    <w:p>
+      <w:pPr>
+        <w:pStyle w:val="Texto"/>
+      </w:pPr>
+      <w:r>
+        <w:t>Este es un estudio de usabilidad, donde se evaluará el</w:t>
+      </w:r>
+      <w:r>
+        <w:t xml:space="preserve"> diseño</w:t>
+      </w:r>
+      <w:r>
+        <w:t xml:space="preserve"> del prototipo</w:t>
+      </w:r>
+      <w:r>
+        <w:t xml:space="preserve"> de un producto tecnológico</w:t>
+      </w:r>
+      <w:r>
+        <w:t xml:space="preserve"> mediante pruebas dirigidas a l</w:t>
+      </w:r>
+      <w:r>
+        <w:t xml:space="preserve">os </w:t>
+      </w:r>
+      <w:r>
+        <w:t>usuarios</w:t>
+      </w:r>
+      <w:r>
+        <w:t xml:space="preserve"> finales</w:t>
+      </w:r>
+      <w:r>
+        <w:t xml:space="preserve"> del sistema. </w:t>
+      </w:r>
+    </w:p>
+    <w:p>
+      <w:pPr>
+        <w:pStyle w:val="Ttulo2"/>
+        <w:rPr>
+          <w:lang w:val="es-PE"/>
+        </w:rPr>
+      </w:pPr>
+      <w:bookmarkStart w:id="32" w:name="_Toc511166297"/>
+      <w:r>
+        <w:rPr>
+          <w:lang w:val="es-PE"/>
+        </w:rPr>
+        <w:t>Población</w:t>
+      </w:r>
       <w:bookmarkEnd w:id="32"/>
-    </w:p>
-    <w:p>
-      <w:pPr>
-        <w:pStyle w:val="Texto"/>
-      </w:pPr>
-      <w:r>
-        <w:t>Este es un estudio de usabilidad, donde se evaluará el</w:t>
-      </w:r>
-      <w:r>
-        <w:t xml:space="preserve"> diseño</w:t>
-      </w:r>
-      <w:r>
-        <w:t xml:space="preserve"> del prototipo</w:t>
-      </w:r>
-      <w:r>
-        <w:t xml:space="preserve"> de un producto tecnológico</w:t>
-      </w:r>
-      <w:r>
-        <w:t xml:space="preserve"> mediante pruebas dirigidas a l</w:t>
-      </w:r>
-      <w:r>
-        <w:t xml:space="preserve">os </w:t>
-      </w:r>
-      <w:r>
-        <w:t>usuarios</w:t>
-      </w:r>
-      <w:r>
-        <w:t xml:space="preserve"> finales</w:t>
-      </w:r>
-      <w:r>
-        <w:t xml:space="preserve"> del sistema. </w:t>
-      </w:r>
-    </w:p>
-    <w:p>
-      <w:pPr>
-        <w:pStyle w:val="Ttulo2"/>
-        <w:rPr>
-          <w:lang w:val="es-PE"/>
-        </w:rPr>
-      </w:pPr>
-      <w:bookmarkStart w:id="33" w:name="_Toc511166297"/>
-      <w:r>
-        <w:rPr>
-          <w:lang w:val="es-PE"/>
-        </w:rPr>
-        <w:t>Población</w:t>
-      </w:r>
-      <w:bookmarkEnd w:id="33"/>
     </w:p>
     <w:p>
       <w:pPr>
@@ -15246,7 +15236,7 @@
           <w:lang w:val="es-PE"/>
         </w:rPr>
       </w:pPr>
-      <w:bookmarkStart w:id="34" w:name="_Toc511166298"/>
+      <w:bookmarkStart w:id="33" w:name="_Toc511166298"/>
       <w:r>
         <w:rPr>
           <w:lang w:val="es-PE"/>
@@ -15259,7 +15249,7 @@
         </w:rPr>
         <w:t>a</w:t>
       </w:r>
-      <w:bookmarkEnd w:id="34"/>
+      <w:bookmarkEnd w:id="33"/>
     </w:p>
     <w:p>
       <w:pPr>
@@ -15383,7 +15373,7 @@
           <w:lang w:val="es-PE"/>
         </w:rPr>
       </w:pPr>
-      <w:bookmarkStart w:id="35" w:name="_Toc511166299"/>
+      <w:bookmarkStart w:id="34" w:name="_Toc511166299"/>
       <w:r>
         <w:rPr>
           <w:lang w:val="es-PE"/>
@@ -15397,7 +15387,7 @@
         </w:rPr>
         <w:t>n de variables</w:t>
       </w:r>
-      <w:bookmarkEnd w:id="35"/>
+      <w:bookmarkEnd w:id="34"/>
     </w:p>
     <w:tbl>
       <w:tblPr>
@@ -15716,7 +15706,7 @@
           <w:lang w:val="es-PE"/>
         </w:rPr>
       </w:pPr>
-      <w:bookmarkStart w:id="36" w:name="_Toc511166300"/>
+      <w:bookmarkStart w:id="35" w:name="_Toc511166300"/>
       <w:r>
         <w:rPr>
           <w:lang w:val="es-PE"/>
@@ -15724,7 +15714,7 @@
         <w:lastRenderedPageBreak/>
         <w:t>Procedimientos y técnicas</w:t>
       </w:r>
-      <w:bookmarkEnd w:id="36"/>
+      <w:bookmarkEnd w:id="35"/>
     </w:p>
     <w:p>
       <w:pPr>
@@ -15737,14 +15727,14 @@
           <w:lang w:val="es-PE"/>
         </w:rPr>
       </w:pPr>
-      <w:bookmarkStart w:id="37" w:name="_Toc511166301"/>
+      <w:bookmarkStart w:id="36" w:name="_Toc511166301"/>
       <w:r>
         <w:rPr>
           <w:lang w:val="es-PE"/>
         </w:rPr>
         <w:t>Investigación de usuarios</w:t>
       </w:r>
-      <w:bookmarkEnd w:id="37"/>
+      <w:bookmarkEnd w:id="36"/>
     </w:p>
     <w:p>
       <w:pPr>
@@ -16066,14 +16056,14 @@
           <w:lang w:val="es-PE"/>
         </w:rPr>
       </w:pPr>
-      <w:bookmarkStart w:id="38" w:name="_Toc511166302"/>
+      <w:bookmarkStart w:id="37" w:name="_Toc511166302"/>
       <w:r>
         <w:rPr>
           <w:lang w:val="es-PE"/>
         </w:rPr>
         <w:t>Diseño y Prototipado</w:t>
       </w:r>
-      <w:bookmarkEnd w:id="38"/>
+      <w:bookmarkEnd w:id="37"/>
     </w:p>
     <w:p>
       <w:pPr>
@@ -16270,14 +16260,14 @@
           <w:lang w:val="es-PE"/>
         </w:rPr>
       </w:pPr>
-      <w:bookmarkStart w:id="39" w:name="_Toc511166303"/>
+      <w:bookmarkStart w:id="38" w:name="_Toc511166303"/>
       <w:r>
         <w:rPr>
           <w:lang w:val="es-PE"/>
         </w:rPr>
         <w:t>Pruebas de Usuario</w:t>
       </w:r>
-      <w:bookmarkEnd w:id="39"/>
+      <w:bookmarkEnd w:id="38"/>
     </w:p>
     <w:p>
       <w:pPr>
@@ -16539,7 +16529,7 @@
           <w:lang w:val="es-PE"/>
         </w:rPr>
       </w:pPr>
-      <w:bookmarkStart w:id="40" w:name="_Toc511166304"/>
+      <w:bookmarkStart w:id="39" w:name="_Toc511166304"/>
       <w:r>
         <w:rPr>
           <w:rStyle w:val="Ttulo3Car"/>
@@ -16547,7 +16537,7 @@
         </w:rPr>
         <w:t>Consideraciones éticas</w:t>
       </w:r>
-      <w:bookmarkEnd w:id="40"/>
+      <w:bookmarkEnd w:id="39"/>
     </w:p>
     <w:p>
       <w:pPr>
@@ -16640,7 +16630,7 @@
           <w:lang w:val="es-PE"/>
         </w:rPr>
       </w:pPr>
-      <w:bookmarkStart w:id="41" w:name="_Toc511166305"/>
+      <w:bookmarkStart w:id="40" w:name="_Toc511166305"/>
       <w:r>
         <w:rPr>
           <w:lang w:val="es-PE"/>
@@ -16653,7 +16643,7 @@
         </w:rPr>
         <w:t>nálisis</w:t>
       </w:r>
-      <w:bookmarkEnd w:id="41"/>
+      <w:bookmarkEnd w:id="40"/>
     </w:p>
     <w:p>
       <w:pPr>
@@ -16796,12 +16786,12 @@
       <w:pPr>
         <w:pStyle w:val="Ttulo1"/>
       </w:pPr>
-      <w:bookmarkStart w:id="42" w:name="_Toc511166306"/>
+      <w:bookmarkStart w:id="41" w:name="_Toc511166306"/>
       <w:r>
         <w:lastRenderedPageBreak/>
         <w:t>Resultados</w:t>
       </w:r>
-      <w:bookmarkEnd w:id="42"/>
+      <w:bookmarkEnd w:id="41"/>
     </w:p>
     <w:p>
       <w:pPr>
@@ -16814,7 +16804,7 @@
           <w:lang w:val="es-PE"/>
         </w:rPr>
       </w:pPr>
-      <w:bookmarkStart w:id="43" w:name="_Toc511166307"/>
+      <w:bookmarkStart w:id="42" w:name="_Toc511166307"/>
       <w:r>
         <w:rPr>
           <w:lang w:val="es-PE"/>
@@ -16827,7 +16817,7 @@
         </w:rPr>
         <w:t>a</w:t>
       </w:r>
-      <w:bookmarkEnd w:id="43"/>
+      <w:bookmarkEnd w:id="42"/>
     </w:p>
     <w:p>
       <w:pPr>
@@ -16936,12 +16926,12 @@
       <w:pPr>
         <w:pStyle w:val="Ttulo3"/>
       </w:pPr>
-      <w:bookmarkStart w:id="44" w:name="_Toc511166308"/>
+      <w:bookmarkStart w:id="43" w:name="_Toc511166308"/>
       <w:r>
         <w:lastRenderedPageBreak/>
         <w:t>Personal de SUSALUD</w:t>
       </w:r>
-      <w:bookmarkEnd w:id="44"/>
+      <w:bookmarkEnd w:id="43"/>
     </w:p>
     <w:p>
       <w:pPr>
@@ -17712,14 +17702,14 @@
       <w:pPr>
         <w:pStyle w:val="Ttulo3"/>
       </w:pPr>
-      <w:bookmarkStart w:id="45" w:name="_Toc511166309"/>
+      <w:bookmarkStart w:id="44" w:name="_Toc511166309"/>
       <w:r>
         <w:t>Gestores</w:t>
       </w:r>
       <w:r>
         <w:t xml:space="preserve"> de IPRESS</w:t>
       </w:r>
-      <w:bookmarkEnd w:id="45"/>
+      <w:bookmarkEnd w:id="44"/>
     </w:p>
     <w:p>
       <w:pPr>
@@ -18379,11 +18369,11 @@
       <w:pPr>
         <w:pStyle w:val="Ttulo3"/>
       </w:pPr>
-      <w:bookmarkStart w:id="46" w:name="_Toc511166310"/>
+      <w:bookmarkStart w:id="45" w:name="_Toc511166310"/>
       <w:r>
         <w:t>Ciudadanos</w:t>
       </w:r>
-      <w:bookmarkEnd w:id="46"/>
+      <w:bookmarkEnd w:id="45"/>
     </w:p>
     <w:p>
       <w:pPr>
@@ -18649,11 +18639,11 @@
       <w:pPr>
         <w:pStyle w:val="Ttulo3"/>
       </w:pPr>
-      <w:bookmarkStart w:id="47" w:name="_Toc511166311"/>
+      <w:bookmarkStart w:id="46" w:name="_Toc511166311"/>
       <w:r>
         <w:t>Tabla de hallazgos resaltantes</w:t>
       </w:r>
-      <w:bookmarkEnd w:id="47"/>
+      <w:bookmarkEnd w:id="46"/>
       <w:r>
         <w:t xml:space="preserve"> </w:t>
       </w:r>
@@ -18923,12 +18913,7 @@
               <w:t>nde</w:t>
             </w:r>
             <w:r>
-              <w:t xml:space="preserve"> irse a atender </w:t>
-            </w:r>
-            <w:bookmarkStart w:id="48" w:name="_GoBack"/>
-            <w:bookmarkEnd w:id="48"/>
-            <w:r>
-              <w:t>basándose en</w:t>
+              <w:t xml:space="preserve"> irse a atender basándose en</w:t>
             </w:r>
             <w:r>
               <w:t xml:space="preserve"> reclamos presentados </w:t>
@@ -19152,11 +19137,11 @@
       <w:pPr>
         <w:pStyle w:val="Ttulo3"/>
       </w:pPr>
-      <w:bookmarkStart w:id="49" w:name="_Toc511166312"/>
+      <w:bookmarkStart w:id="47" w:name="_Toc511166312"/>
       <w:r>
         <w:t>Tabla de requerimientos</w:t>
       </w:r>
-      <w:bookmarkEnd w:id="49"/>
+      <w:bookmarkEnd w:id="47"/>
     </w:p>
     <w:p>
       <w:pPr>
@@ -19288,7 +19273,6 @@
           <w:lang w:val="es-PE"/>
         </w:rPr>
         <w:sectPr>
-          <w:footerReference w:type="first" r:id="rId12"/>
           <w:pgSz w:w="11900" w:h="16840"/>
           <w:pgMar w:top="1701" w:right="1701" w:bottom="1701" w:left="2268" w:header="708" w:footer="708" w:gutter="0"/>
           <w:pgNumType w:start="1"/>
@@ -19706,7 +19690,15 @@
                 <w:color w:val="000000"/>
                 <w:lang w:val="es-PE"/>
               </w:rPr>
-              <w:t xml:space="preserve">Cómo trabajador administrativo de SUSALUD quiero conocer los motivos de los reclamos para saber </w:t>
+              <w:t>Co</w:t>
+            </w:r>
+            <w:r>
+              <w:rPr>
+                <w:rFonts w:cs="Times New Roman"/>
+                <w:color w:val="000000"/>
+                <w:lang w:val="es-PE"/>
+              </w:rPr>
+              <w:t xml:space="preserve">mo trabajador administrativo de SUSALUD quiero conocer los motivos de los reclamos para saber </w:t>
             </w:r>
             <w:r>
               <w:rPr>
@@ -19921,7 +19913,15 @@
                 <w:color w:val="000000"/>
                 <w:lang w:val="es-PE"/>
               </w:rPr>
-              <w:t>Cómo trabajador administrativo de SUSALUD quiero que este sistema sea inclusivo para poder incluir a todos los ciudadanos</w:t>
+              <w:t>Co</w:t>
+            </w:r>
+            <w:r>
+              <w:rPr>
+                <w:rFonts w:cs="Times New Roman"/>
+                <w:color w:val="000000"/>
+                <w:lang w:val="es-PE"/>
+              </w:rPr>
+              <w:t>mo trabajador administrativo de SUSALUD quiero que este sistema sea inclusivo para poder incluir a todos los ciudadanos</w:t>
             </w:r>
           </w:p>
         </w:tc>
@@ -20118,7 +20118,15 @@
                 <w:color w:val="000000"/>
                 <w:lang w:val="es-PE"/>
               </w:rPr>
-              <w:t>Cómo trabajador administrativo de SUSALUD quiero que se implementen mejoras para todos los ciudadanos para poder mejorar el servicio de atención en salud</w:t>
+              <w:t>Co</w:t>
+            </w:r>
+            <w:r>
+              <w:rPr>
+                <w:rFonts w:cs="Times New Roman"/>
+                <w:color w:val="000000"/>
+                <w:lang w:val="es-PE"/>
+              </w:rPr>
+              <w:t>mo trabajador administrativo de SUSALUD quiero que se implementen mejoras para todos los ciudadanos para poder mejorar el servicio de atención en salud</w:t>
             </w:r>
           </w:p>
         </w:tc>
@@ -20317,7 +20325,15 @@
                 <w:color w:val="000000"/>
                 <w:lang w:val="es-PE"/>
               </w:rPr>
-              <w:t>Cómo trabajador administrativo de SUSALUD quiero que el sistema sea amigable e intuitivo para poder buscar información de forma fácil</w:t>
+              <w:t>Co</w:t>
+            </w:r>
+            <w:r>
+              <w:rPr>
+                <w:rFonts w:cs="Times New Roman"/>
+                <w:color w:val="000000"/>
+                <w:lang w:val="es-PE"/>
+              </w:rPr>
+              <w:t>mo trabajador administrativo de SUSALUD quiero que el sistema sea amigable e intuitivo para poder buscar información de forma fácil</w:t>
             </w:r>
           </w:p>
         </w:tc>
@@ -20546,7 +20562,15 @@
                 <w:color w:val="000000"/>
                 <w:lang w:val="es-PE"/>
               </w:rPr>
-              <w:t xml:space="preserve">Cómo trabajador administrativo de SUSALUD quiero contar con un </w:t>
+              <w:t>Co</w:t>
+            </w:r>
+            <w:r>
+              <w:rPr>
+                <w:rFonts w:cs="Times New Roman"/>
+                <w:color w:val="000000"/>
+                <w:lang w:val="es-PE"/>
+              </w:rPr>
+              <w:t xml:space="preserve">mo trabajador administrativo de SUSALUD quiero contar con un </w:t>
             </w:r>
             <w:r>
               <w:rPr>
@@ -20777,7 +20801,15 @@
                 <w:color w:val="000000"/>
                 <w:lang w:val="es-PE"/>
               </w:rPr>
-              <w:t xml:space="preserve">Cómo trabajador administrativo de SUSALUD quiero ver los pasos seguidos por la IPRESS para dar </w:t>
+              <w:t>Co</w:t>
+            </w:r>
+            <w:r>
+              <w:rPr>
+                <w:rFonts w:cs="Times New Roman"/>
+                <w:color w:val="000000"/>
+                <w:lang w:val="es-PE"/>
+              </w:rPr>
+              <w:t xml:space="preserve">mo trabajador administrativo de SUSALUD quiero ver los pasos seguidos por la IPRESS para dar </w:t>
             </w:r>
             <w:r>
               <w:rPr>
@@ -20994,7 +21026,31 @@
                 <w:color w:val="000000"/>
                 <w:lang w:val="es-PE"/>
               </w:rPr>
-              <w:t>Cómo trabajador administrativo de SUSALUD quiero poder compartir dicha información con otros trabajadores de SUSALUD para poder estar enterados todos cómo entidad</w:t>
+              <w:t>Co</w:t>
+            </w:r>
+            <w:r>
+              <w:rPr>
+                <w:rFonts w:cs="Times New Roman"/>
+                <w:color w:val="000000"/>
+                <w:lang w:val="es-PE"/>
+              </w:rPr>
+              <w:t>mo trabajador administrativo de SUSALUD quiero poder compartir dicha información con otros trabajadores de SUSALUD par</w:t>
+            </w:r>
+            <w:r>
+              <w:rPr>
+                <w:rFonts w:cs="Times New Roman"/>
+                <w:color w:val="000000"/>
+                <w:lang w:val="es-PE"/>
+              </w:rPr>
+              <w:t>a poder estar enterados todos co</w:t>
+            </w:r>
+            <w:r>
+              <w:rPr>
+                <w:rFonts w:cs="Times New Roman"/>
+                <w:color w:val="000000"/>
+                <w:lang w:val="es-PE"/>
+              </w:rPr>
+              <w:t>mo entidad</w:t>
             </w:r>
           </w:p>
         </w:tc>
@@ -21193,7 +21249,15 @@
                 <w:color w:val="000000"/>
                 <w:lang w:val="es-PE"/>
               </w:rPr>
-              <w:t>Cómo trabajador administrativo de SUSALUD quiero contar con una clasificación simple de reclamos para poder ordenar de forma sencilla los problemas más recurrentes</w:t>
+              <w:t>Co</w:t>
+            </w:r>
+            <w:r>
+              <w:rPr>
+                <w:rFonts w:cs="Times New Roman"/>
+                <w:color w:val="000000"/>
+                <w:lang w:val="es-PE"/>
+              </w:rPr>
+              <w:t>mo trabajador administrativo de SUSALUD quiero contar con una clasificación simple de reclamos para poder ordenar de forma sencilla los problemas más recurrentes</w:t>
             </w:r>
           </w:p>
         </w:tc>
@@ -21398,7 +21462,15 @@
                 <w:color w:val="000000"/>
                 <w:lang w:val="es-PE"/>
               </w:rPr>
-              <w:t>Cómo trabajador administrativo de SUSALUD quiero poder filtrar por tipo de seguro que tenga el ciudadano para poder ver si hay diferencias en atención de asegurados</w:t>
+              <w:t>Co</w:t>
+            </w:r>
+            <w:r>
+              <w:rPr>
+                <w:rFonts w:cs="Times New Roman"/>
+                <w:color w:val="000000"/>
+                <w:lang w:val="es-PE"/>
+              </w:rPr>
+              <w:t>mo trabajador administrativo de SUSALUD quiero poder filtrar por tipo de seguro que tenga el ciudadano para poder ver si hay diferencias en atención de asegurados</w:t>
             </w:r>
           </w:p>
         </w:tc>
@@ -21597,7 +21669,15 @@
                 <w:color w:val="000000"/>
                 <w:lang w:val="es-PE"/>
               </w:rPr>
-              <w:t>Cómo ciudadano quiero recibir una confirmación del registro del reclamo para poder estar seguro que se registró correctamente</w:t>
+              <w:t>Co</w:t>
+            </w:r>
+            <w:r>
+              <w:rPr>
+                <w:rFonts w:cs="Times New Roman"/>
+                <w:color w:val="000000"/>
+                <w:lang w:val="es-PE"/>
+              </w:rPr>
+              <w:t>mo ciudadano quiero recibir una confirmación del registro del reclamo para poder estar seguro que se registró correctamente</w:t>
             </w:r>
           </w:p>
         </w:tc>
@@ -21810,7 +21890,15 @@
                 <w:color w:val="000000"/>
                 <w:lang w:val="es-PE"/>
               </w:rPr>
-              <w:t xml:space="preserve">Cómo ciudadano quiero poder presentar un reclamo </w:t>
+              <w:t>Co</w:t>
+            </w:r>
+            <w:r>
+              <w:rPr>
+                <w:rFonts w:cs="Times New Roman"/>
+                <w:color w:val="000000"/>
+                <w:lang w:val="es-PE"/>
+              </w:rPr>
+              <w:t xml:space="preserve">mo ciudadano quiero poder presentar un reclamo </w:t>
             </w:r>
             <w:r>
               <w:rPr>
@@ -22034,7 +22122,15 @@
                 <w:color w:val="000000"/>
                 <w:lang w:val="es-PE"/>
               </w:rPr>
-              <w:t xml:space="preserve">Cómo ciudadano quiero poder ver temas parecidos a mi reclamo y </w:t>
+              <w:t>Co</w:t>
+            </w:r>
+            <w:r>
+              <w:rPr>
+                <w:rFonts w:cs="Times New Roman"/>
+                <w:color w:val="000000"/>
+                <w:lang w:val="es-PE"/>
+              </w:rPr>
+              <w:t xml:space="preserve">mo ciudadano quiero poder ver temas parecidos a mi reclamo y </w:t>
             </w:r>
             <w:r>
               <w:rPr>
@@ -22247,7 +22343,15 @@
                 <w:color w:val="000000"/>
                 <w:lang w:val="es-PE"/>
               </w:rPr>
-              <w:t>Cómo ciudadano quiero asegurarme que mi reclamo sea recibido para poder sentirme tranquilo de que lo están revisando</w:t>
+              <w:t>Co</w:t>
+            </w:r>
+            <w:r>
+              <w:rPr>
+                <w:rFonts w:cs="Times New Roman"/>
+                <w:color w:val="000000"/>
+                <w:lang w:val="es-PE"/>
+              </w:rPr>
+              <w:t>mo ciudadano quiero asegurarme que mi reclamo sea recibido para poder sentirme tranquilo de que lo están revisando</w:t>
             </w:r>
           </w:p>
         </w:tc>
@@ -22446,7 +22550,15 @@
                 <w:color w:val="000000"/>
                 <w:lang w:val="es-PE"/>
               </w:rPr>
-              <w:t>Cómo ciudadano quiero poder colocar evidencia multimedia de lo que me ocurrió para poder sustentar mi reclamo</w:t>
+              <w:t>Co</w:t>
+            </w:r>
+            <w:r>
+              <w:rPr>
+                <w:rFonts w:cs="Times New Roman"/>
+                <w:color w:val="000000"/>
+                <w:lang w:val="es-PE"/>
+              </w:rPr>
+              <w:t>mo ciudadano quiero poder colocar evidencia multimedia de lo que me ocurrió para poder sustentar mi reclamo</w:t>
             </w:r>
           </w:p>
         </w:tc>
@@ -22659,7 +22771,15 @@
                 <w:color w:val="000000"/>
                 <w:lang w:val="es-PE"/>
               </w:rPr>
-              <w:t>Cómo ciudadano quiero ver si hay casos similares que fueron solucionados para poder saber que mi reclamo será tomado en cuenta</w:t>
+              <w:t>Co</w:t>
+            </w:r>
+            <w:r>
+              <w:rPr>
+                <w:rFonts w:cs="Times New Roman"/>
+                <w:color w:val="000000"/>
+                <w:lang w:val="es-PE"/>
+              </w:rPr>
+              <w:t>mo ciudadano quiero ver si hay casos similares que fueron solucionados para poder saber que mi reclamo será tomado en cuenta</w:t>
             </w:r>
           </w:p>
         </w:tc>
@@ -22858,7 +22978,15 @@
                 <w:color w:val="000000"/>
                 <w:lang w:val="es-PE"/>
               </w:rPr>
-              <w:t xml:space="preserve">Cómo ciudadano quiero saber para </w:t>
+              <w:t>Co</w:t>
+            </w:r>
+            <w:r>
+              <w:rPr>
+                <w:rFonts w:cs="Times New Roman"/>
+                <w:color w:val="000000"/>
+                <w:lang w:val="es-PE"/>
+              </w:rPr>
+              <w:t xml:space="preserve">mo ciudadano quiero saber para </w:t>
             </w:r>
             <w:r>
               <w:rPr>
@@ -23072,7 +23200,15 @@
                 <w:color w:val="000000"/>
                 <w:lang w:val="es-PE"/>
               </w:rPr>
-              <w:t>Cómo ciudadano quiero poder presentar un reclamo de forma sencilla para poder presentar todos los reclamos que me ocurran</w:t>
+              <w:t>Co</w:t>
+            </w:r>
+            <w:r>
+              <w:rPr>
+                <w:rFonts w:cs="Times New Roman"/>
+                <w:color w:val="000000"/>
+                <w:lang w:val="es-PE"/>
+              </w:rPr>
+              <w:t>mo ciudadano quiero poder presentar un reclamo de forma sencilla para poder presentar todos los reclamos que me ocurran</w:t>
             </w:r>
           </w:p>
         </w:tc>
@@ -23271,7 +23407,15 @@
                 <w:color w:val="000000"/>
                 <w:lang w:val="es-PE"/>
               </w:rPr>
-              <w:t>Cómo gestor de una IPRESS quiero identificar a los ciudadanos quejosos recurrentes para poder tomar medidas sobre esos casos</w:t>
+              <w:t>Co</w:t>
+            </w:r>
+            <w:r>
+              <w:rPr>
+                <w:rFonts w:cs="Times New Roman"/>
+                <w:color w:val="000000"/>
+                <w:lang w:val="es-PE"/>
+              </w:rPr>
+              <w:t>mo gestor de una IPRESS quiero identificar a los ciudadanos quejosos recurrentes para poder tomar medidas sobre esos casos</w:t>
             </w:r>
           </w:p>
         </w:tc>
@@ -23468,7 +23612,15 @@
                 <w:color w:val="000000"/>
                 <w:lang w:val="es-PE"/>
               </w:rPr>
-              <w:t>Cómo gestor de una IPRESS quiero que cuando ingresen reclamos lleguen al menos a dos personas para poder evitar que se pierdan estos reclamos</w:t>
+              <w:t>Co</w:t>
+            </w:r>
+            <w:r>
+              <w:rPr>
+                <w:rFonts w:cs="Times New Roman"/>
+                <w:color w:val="000000"/>
+                <w:lang w:val="es-PE"/>
+              </w:rPr>
+              <w:t>mo gestor de una IPRESS quiero que cuando ingresen reclamos lleguen al menos a dos personas para poder evitar que se pierdan estos reclamos</w:t>
             </w:r>
           </w:p>
         </w:tc>
@@ -23667,7 +23819,15 @@
                 <w:color w:val="000000"/>
                 <w:lang w:val="es-PE"/>
               </w:rPr>
-              <w:t>Cómo gestor de una IPRESS quiero filtrar reclamos que no pertenezcan a mi institución para poder tener información verídica sin adicionales</w:t>
+              <w:t>Co</w:t>
+            </w:r>
+            <w:r>
+              <w:rPr>
+                <w:rFonts w:cs="Times New Roman"/>
+                <w:color w:val="000000"/>
+                <w:lang w:val="es-PE"/>
+              </w:rPr>
+              <w:t>mo gestor de una IPRESS quiero filtrar reclamos que no pertenezcan a mi institución para poder tener información verídica sin adicionales</w:t>
             </w:r>
           </w:p>
         </w:tc>
@@ -23864,7 +24024,15 @@
                 <w:color w:val="000000"/>
                 <w:lang w:val="es-PE"/>
               </w:rPr>
-              <w:t xml:space="preserve">Cómo diversos usuarios del sistema quiero conocer </w:t>
+              <w:t>Co</w:t>
+            </w:r>
+            <w:r>
+              <w:rPr>
+                <w:rFonts w:cs="Times New Roman"/>
+                <w:color w:val="000000"/>
+                <w:lang w:val="es-PE"/>
+              </w:rPr>
+              <w:t xml:space="preserve">mo diversos usuarios del sistema quiero conocer </w:t>
             </w:r>
             <w:r>
               <w:rPr>
@@ -24079,7 +24247,15 @@
                 <w:color w:val="000000"/>
                 <w:lang w:val="es-PE"/>
               </w:rPr>
-              <w:t xml:space="preserve">Cómo diversos usuarios del sistema quiero conocer el estado de los reclamos para poder saber </w:t>
+              <w:t>Co</w:t>
+            </w:r>
+            <w:r>
+              <w:rPr>
+                <w:rFonts w:cs="Times New Roman"/>
+                <w:color w:val="000000"/>
+                <w:lang w:val="es-PE"/>
+              </w:rPr>
+              <w:t xml:space="preserve">mo diversos usuarios del sistema quiero conocer el estado de los reclamos para poder saber </w:t>
             </w:r>
             <w:r>
               <w:rPr>
@@ -24302,7 +24478,15 @@
                 <w:color w:val="000000"/>
                 <w:lang w:val="es-PE"/>
               </w:rPr>
-              <w:t>Cómo diversos usuarios del sistema quiero poder revisar el sistema desde mi celular para poder ver datos de forma rápida</w:t>
+              <w:t>Co</w:t>
+            </w:r>
+            <w:r>
+              <w:rPr>
+                <w:rFonts w:cs="Times New Roman"/>
+                <w:color w:val="000000"/>
+                <w:lang w:val="es-PE"/>
+              </w:rPr>
+              <w:t>mo diversos usuarios del sistema quiero poder revisar el sistema desde mi celular para poder ver datos de forma rápida</w:t>
             </w:r>
           </w:p>
         </w:tc>
@@ -24509,7 +24693,15 @@
                 <w:color w:val="000000"/>
                 <w:lang w:val="es-PE"/>
               </w:rPr>
-              <w:t>Cómo diversos usuarios del sistema quiero realizar un monitoreo general para poder planificar mis visitas</w:t>
+              <w:t>Co</w:t>
+            </w:r>
+            <w:r>
+              <w:rPr>
+                <w:rFonts w:cs="Times New Roman"/>
+                <w:color w:val="000000"/>
+                <w:lang w:val="es-PE"/>
+              </w:rPr>
+              <w:t>mo diversos usuarios del sistema quiero realizar un monitoreo general para poder planificar mis visitas</w:t>
             </w:r>
           </w:p>
         </w:tc>
@@ -24706,7 +24898,15 @@
                 <w:color w:val="000000"/>
                 <w:lang w:val="es-PE"/>
               </w:rPr>
-              <w:t>Cómo diversos usuarios del sistema quiero ver reportes de todos los reclamos presentados en diversas IPRESS clasificados por niveles para poder elaborar planes de acción en distintos niveles</w:t>
+              <w:t>Co</w:t>
+            </w:r>
+            <w:r>
+              <w:rPr>
+                <w:rFonts w:cs="Times New Roman"/>
+                <w:color w:val="000000"/>
+                <w:lang w:val="es-PE"/>
+              </w:rPr>
+              <w:t>mo diversos usuarios del sistema quiero ver reportes de todos los reclamos presentados en diversas IPRESS clasificados por niveles para poder elaborar planes de acción en distintos niveles</w:t>
             </w:r>
           </w:p>
         </w:tc>
@@ -24905,7 +25105,15 @@
                 <w:color w:val="000000"/>
                 <w:lang w:val="es-PE"/>
               </w:rPr>
-              <w:t>Cómo diversos usuarios del sistema quiero poder inculcar la cultura de los reclamos a los ciudadano para poder tener buena información que sea verdaderamente reclamo</w:t>
+              <w:t>Co</w:t>
+            </w:r>
+            <w:r>
+              <w:rPr>
+                <w:rFonts w:cs="Times New Roman"/>
+                <w:color w:val="000000"/>
+                <w:lang w:val="es-PE"/>
+              </w:rPr>
+              <w:t>mo diversos usuarios del sistema quiero poder inculcar la cultura de los reclamos a los ciudadano para poder tener buena información que sea verdaderamente reclamo</w:t>
             </w:r>
           </w:p>
         </w:tc>
@@ -25103,7 +25311,15 @@
                 <w:color w:val="000000"/>
                 <w:lang w:val="es-PE"/>
               </w:rPr>
-              <w:t>Cómo diversos usuarios del sistema quiero ver que mejoras se han implementado en la IPRESS para poder verificar la correcta inversión de recursos económicos</w:t>
+              <w:t>Co</w:t>
+            </w:r>
+            <w:r>
+              <w:rPr>
+                <w:rFonts w:cs="Times New Roman"/>
+                <w:color w:val="000000"/>
+                <w:lang w:val="es-PE"/>
+              </w:rPr>
+              <w:t>mo diversos usuarios del sistema quiero ver que mejoras se han implementado en la IPRESS para poder verificar la correcta inversión de recursos económicos</w:t>
             </w:r>
           </w:p>
         </w:tc>
@@ -25302,7 +25518,15 @@
                 <w:color w:val="000000"/>
                 <w:lang w:val="es-PE"/>
               </w:rPr>
-              <w:t>Cómo diversos usuarios del sistema quiero que los gestores de IPRESS se enteren de todo lo que ocurre dentro para poder ver las mejoras que propongan a estos problemas</w:t>
+              <w:t>Co</w:t>
+            </w:r>
+            <w:r>
+              <w:rPr>
+                <w:rFonts w:cs="Times New Roman"/>
+                <w:color w:val="000000"/>
+                <w:lang w:val="es-PE"/>
+              </w:rPr>
+              <w:t>mo diversos usuarios del sistema quiero que los gestores de IPRESS se enteren de todo lo que ocurre dentro para poder ver las mejoras que propongan a estos problemas</w:t>
             </w:r>
           </w:p>
         </w:tc>
@@ -25499,7 +25723,15 @@
                 <w:color w:val="000000"/>
                 <w:lang w:val="es-PE"/>
               </w:rPr>
-              <w:t xml:space="preserve">Cómo diversos usuarios del sistema quiero agrupar reclamos para poder </w:t>
+              <w:t>Co</w:t>
+            </w:r>
+            <w:r>
+              <w:rPr>
+                <w:rFonts w:cs="Times New Roman"/>
+                <w:color w:val="000000"/>
+                <w:lang w:val="es-PE"/>
+              </w:rPr>
+              <w:t xml:space="preserve">mo diversos usuarios del sistema quiero agrupar reclamos para poder </w:t>
             </w:r>
             <w:r>
               <w:rPr>
@@ -25714,7 +25946,15 @@
                 <w:color w:val="000000"/>
                 <w:lang w:val="es-PE"/>
               </w:rPr>
-              <w:t xml:space="preserve">Cómo diversos usuarios del sistema quiero poder ser </w:t>
+              <w:t>Co</w:t>
+            </w:r>
+            <w:r>
+              <w:rPr>
+                <w:rFonts w:cs="Times New Roman"/>
+                <w:color w:val="000000"/>
+                <w:lang w:val="es-PE"/>
+              </w:rPr>
+              <w:t xml:space="preserve">mo diversos usuarios del sistema quiero poder ser </w:t>
             </w:r>
             <w:r>
               <w:rPr>
@@ -25922,7 +26162,15 @@
                 <w:color w:val="000000"/>
                 <w:lang w:val="es-PE"/>
               </w:rPr>
-              <w:t>Cómo diversos usuarios del sistema quiero poder comunicarme de forma más fácil con mi centro de salud para poder expresar mis insatisfacciones</w:t>
+              <w:t>Co</w:t>
+            </w:r>
+            <w:r>
+              <w:rPr>
+                <w:rFonts w:cs="Times New Roman"/>
+                <w:color w:val="000000"/>
+                <w:lang w:val="es-PE"/>
+              </w:rPr>
+              <w:t>mo diversos usuarios del sistema quiero poder comunicarme de forma más fácil con mi centro de salud para poder expresar mis insatisfacciones</w:t>
             </w:r>
           </w:p>
         </w:tc>
@@ -26011,12 +26259,12 @@
       <w:pPr>
         <w:pStyle w:val="Ttulo3"/>
       </w:pPr>
-      <w:bookmarkStart w:id="50" w:name="_Toc511166313"/>
+      <w:bookmarkStart w:id="48" w:name="_Toc511166313"/>
       <w:r>
         <w:lastRenderedPageBreak/>
         <w:t>Reclasificación de la Tabla de Clasificación de Reclamos</w:t>
       </w:r>
-      <w:bookmarkEnd w:id="50"/>
+      <w:bookmarkEnd w:id="48"/>
     </w:p>
     <w:p>
       <w:pPr>
@@ -26089,10 +26337,25 @@
         <w:t>s</w:t>
       </w:r>
       <w:r>
-        <w:t xml:space="preserve"> 45 tarjetas entregadas identifico una tarjeta que se había escrito de manera muy general y la desgloso en 3 tarjetas diferentes. Posteriormente </w:t>
-      </w:r>
-      <w:r>
-        <w:t>agrego 6</w:t>
+        <w:t xml:space="preserve"> 4</w:t>
+      </w:r>
+      <w:r>
+        <w:t>5 tarjetas entregadas identificó</w:t>
+      </w:r>
+      <w:r>
+        <w:t xml:space="preserve"> una tarjeta que se había escrito de manera muy general y la desglos</w:t>
+      </w:r>
+      <w:r>
+        <w:t>ó</w:t>
+      </w:r>
+      <w:r>
+        <w:t xml:space="preserve"> en 3 tarjetas diferentes. Posteriormente </w:t>
+      </w:r>
+      <w:r>
+        <w:t>agregó</w:t>
+      </w:r>
+      <w:r>
+        <w:t xml:space="preserve"> 6</w:t>
       </w:r>
       <w:r>
         <w:t xml:space="preserve"> nuevos tipos de reclamos que consideraba que faltaban </w:t>
@@ -26128,7 +26391,10 @@
         <w:t>último</w:t>
       </w:r>
       <w:r>
-        <w:t>, reviso nuevamente</w:t>
+        <w:t>, revisó</w:t>
+      </w:r>
+      <w:r>
+        <w:t xml:space="preserve"> nuevamente</w:t>
       </w:r>
       <w:r>
         <w:t xml:space="preserve"> los tipos de reclamo</w:t>
@@ -26158,7 +26424,13 @@
         <w:t xml:space="preserve">Gestores </w:t>
       </w:r>
       <w:r>
-        <w:t>de IPRESS y Personal de SUSALUD, cada entrevistado reviso la organización planteada y se le dio l</w:t>
+        <w:t>de IPRESS y Personal de S</w:t>
+      </w:r>
+      <w:r>
+        <w:t>USALUD, cada entrevistado revisó</w:t>
+      </w:r>
+      <w:r>
+        <w:t xml:space="preserve"> la organización planteada y se le dio l</w:t>
       </w:r>
       <w:r>
         <w:t>a posibilidad de hacer cambios,</w:t>
@@ -27774,7 +28046,15 @@
                 <w:color w:val="000000"/>
                 <w:lang w:val="es-PE"/>
               </w:rPr>
-              <w:t>Perdida de Historia Clínica</w:t>
+              <w:t>Pé</w:t>
+            </w:r>
+            <w:r>
+              <w:rPr>
+                <w:rFonts w:cs="Times New Roman"/>
+                <w:color w:val="000000"/>
+                <w:lang w:val="es-PE"/>
+              </w:rPr>
+              <w:t>rdida de Historia Clínica</w:t>
             </w:r>
           </w:p>
         </w:tc>
@@ -30503,12 +30783,12 @@
       <w:pPr>
         <w:pStyle w:val="Ttulo2"/>
       </w:pPr>
-      <w:bookmarkStart w:id="51" w:name="_Toc511166314"/>
+      <w:bookmarkStart w:id="49" w:name="_Toc511166314"/>
       <w:r>
         <w:lastRenderedPageBreak/>
         <w:t>Fase de Diseño</w:t>
       </w:r>
-      <w:bookmarkEnd w:id="51"/>
+      <w:bookmarkEnd w:id="49"/>
     </w:p>
     <w:p>
       <w:pPr>
@@ -30584,7 +30864,10 @@
         <w:t xml:space="preserve">utilizaron para saber cuáles </w:t>
       </w:r>
       <w:r>
-        <w:t xml:space="preserve">y cuantas </w:t>
+        <w:t>y cuá</w:t>
+      </w:r>
+      <w:r>
+        <w:t xml:space="preserve">ntas </w:t>
       </w:r>
       <w:r>
         <w:t xml:space="preserve">eran las pantallas necesarias </w:t>
@@ -30614,7 +30897,7 @@
         <w:t xml:space="preserve"> que se diseñarían</w:t>
       </w:r>
       <w:r>
-        <w:t xml:space="preserve">, </w:t>
+        <w:t xml:space="preserve"> </w:t>
       </w:r>
       <w:r>
         <w:t xml:space="preserve">15 pantallas para </w:t>
@@ -30656,7 +30939,16 @@
         <w:t>diseñadas</w:t>
       </w:r>
       <w:r>
-        <w:t>, se delimito que el acceso a las pantallas seria de la siguiente manera:</w:t>
+        <w:t>, se delimitó</w:t>
+      </w:r>
+      <w:r>
+        <w:t xml:space="preserve"> qu</w:t>
+      </w:r>
+      <w:r>
+        <w:t>e el acceso a las pantallas serí</w:t>
+      </w:r>
+      <w:r>
+        <w:t>a de la siguiente manera:</w:t>
       </w:r>
     </w:p>
     <w:p>
@@ -30767,7 +31059,13 @@
         <w:t xml:space="preserve"> de ellas. </w:t>
       </w:r>
       <w:r>
-        <w:t>Una muestra de estos prototipos se puede</w:t>
+        <w:t xml:space="preserve">Una muestra de estos </w:t>
+      </w:r>
+      <w:r>
+        <w:t>bocetos</w:t>
+      </w:r>
+      <w:r>
+        <w:t xml:space="preserve"> se puede</w:t>
       </w:r>
       <w:r>
         <w:t xml:space="preserve"> ver en el Anexo 5.</w:t>
@@ -30778,7 +31076,13 @@
         <w:pStyle w:val="Texto"/>
       </w:pPr>
       <w:r>
-        <w:t>Para esta investigación se consideraron 5 tipos diferentes de estados que puede tener una solicitud, estos estados servirán para determinar en qué parte del proceso se encontraba la solicitud. Estos 5 estados fueron ‘Nuevo’, ‘Admitido’, ‘Infundado’, ‘En Proceso’ y ‘Solucionado’. Con el fin de filtrar los reclamos que no correspondían a la IPRESS donde se estaba reclamando, se ideo el estado ‘Nuevo’ para que su personal pueda determinar si es una solicitud admisible dentro de una determinada IPRESS. Si la solicitud era admisible, se le colocaba el estado ‘Admitido’ y cuando se empezarán a gestionar pasos para solucionar pasaría automáticamente a ‘En Proceso’. En caso de que no se considerará admisible, esta solicitud se consideraría ‘Infundado’ y se comunicaría con el ciudadano solicitante para que colocara su solicitud de manera correcta.</w:t>
+        <w:t>Para esta investigación se consideraron 5 tipos diferentes de estados que puede tener una solicitud, estos estados servirán para determinar en qué parte del proceso se encontraba la solicitud. Estos 5 estados fueron ‘Nuevo’, ‘Admitido’, ‘Infundado’, ‘En Proceso’ y ‘Solucionado’. Con el fin de filtrar los reclamos que no correspondían a la IPRESS don</w:t>
+      </w:r>
+      <w:r>
+        <w:t>de se estaba reclamando, se ideó</w:t>
+      </w:r>
+      <w:r>
+        <w:t xml:space="preserve"> el estado ‘Nuevo’ para que su personal pueda determinar si es una solicitud admisible dentro de una determinada IPRESS. Si la solicitud era admisible, se le colocaba el estado ‘Admitido’ y cuando se empezarán a gestionar pasos para solucionar pasaría automáticamente a ‘En Proceso’. En caso de que no se considerará admisible, esta solicitud se consideraría ‘Infundado’ y se comunicaría con el ciudadano solicitante para que colocara su solicitud de manera correcta.</w:t>
       </w:r>
     </w:p>
     <w:p>
@@ -30840,7 +31144,7 @@
             <w:rStyle w:val="Hipervnculo"/>
             <w:lang w:val="es-PE"/>
           </w:rPr>
-          <w:t>https://sx7lvw.axshare.com/#g=1&amp;p=gestores</w:t>
+          <w:t>https://sx7lvw.axshare.com/</w:t>
         </w:r>
       </w:hyperlink>
     </w:p>
@@ -30851,7 +31155,7 @@
           <w:lang w:val="es-PE"/>
         </w:rPr>
       </w:pPr>
-      <w:bookmarkStart w:id="52" w:name="_Toc511166315"/>
+      <w:bookmarkStart w:id="50" w:name="_Toc511166315"/>
       <w:r>
         <w:rPr>
           <w:lang w:val="es-PE"/>
@@ -30859,7 +31163,7 @@
         <w:lastRenderedPageBreak/>
         <w:t>Fase de Pruebas</w:t>
       </w:r>
-      <w:bookmarkEnd w:id="52"/>
+      <w:bookmarkEnd w:id="50"/>
     </w:p>
     <w:p>
       <w:pPr>
@@ -30994,7 +31298,19 @@
         <w:t xml:space="preserve"> ya que todos los usuarios pudieron seguirlo sin ningún problema. </w:t>
       </w:r>
       <w:r>
-        <w:t xml:space="preserve">Ningún usuario tuvo comentarios acerca de la disposición principal de los elementos en el sistema y es por esto que el prototipo no presento cambios significativos. Varios usuarios dieron sugerencias sobre cómo podría mejorarse utilizando diferentes tecnologías para ciertas partes específicas, como la inclusión de un asistente que guie a través del sistema, un chat virtual en tiempo real y estadísticas expandibles. Estas sugerencias fueron tomadas en </w:t>
+        <w:t>Ningún usuario tuvo comentarios acerca de la disposición principal de los elementos en el sistema y es por e</w:t>
+      </w:r>
+      <w:r>
+        <w:t>sto que el prototipo no presentó</w:t>
+      </w:r>
+      <w:r>
+        <w:t xml:space="preserve"> cambios significativos. Varios usuarios dieron sugerencias sobre cómo podría mejorarse utilizando diferentes tecnologías para ciertas partes específicas, como la i</w:t>
+      </w:r>
+      <w:r>
+        <w:t>nclusión de un asistente que guí</w:t>
+      </w:r>
+      <w:r>
+        <w:t xml:space="preserve">e a través del sistema, un chat virtual en tiempo real y estadísticas expandibles. Estas sugerencias fueron tomadas en </w:t>
       </w:r>
       <w:r>
         <w:t>cuenta,</w:t>
@@ -31025,11 +31341,11 @@
       <w:pPr>
         <w:pStyle w:val="Ttulo3"/>
       </w:pPr>
-      <w:bookmarkStart w:id="53" w:name="_Toc511166316"/>
+      <w:bookmarkStart w:id="51" w:name="_Toc511166316"/>
       <w:r>
         <w:t>Personal de SUSALUD:</w:t>
       </w:r>
-      <w:bookmarkEnd w:id="53"/>
+      <w:bookmarkEnd w:id="51"/>
       <w:r>
         <w:t xml:space="preserve"> </w:t>
       </w:r>
@@ -31067,7 +31383,10 @@
         </w:numPr>
       </w:pPr>
       <w:r>
-        <w:t xml:space="preserve">Le piden que averigüe cuantos reclamos han sido solucionados en lo que va del año. Utilizando la herramienta, ¿dónde encontraría dicha información? </w:t>
+        <w:t>Le piden que averigüe cuá</w:t>
+      </w:r>
+      <w:r>
+        <w:t xml:space="preserve">ntos reclamos han sido solucionados en lo que va del año. Utilizando la herramienta, ¿dónde encontraría dicha información? </w:t>
       </w:r>
     </w:p>
     <w:p>
@@ -31086,11 +31405,11 @@
       <w:pPr>
         <w:pStyle w:val="Ttulo3"/>
       </w:pPr>
-      <w:bookmarkStart w:id="54" w:name="_Toc511166317"/>
+      <w:bookmarkStart w:id="52" w:name="_Toc511166317"/>
       <w:r>
         <w:t>Gestores de IPRESS:</w:t>
       </w:r>
-      <w:bookmarkEnd w:id="54"/>
+      <w:bookmarkEnd w:id="52"/>
     </w:p>
     <w:p>
       <w:pPr>
@@ -31101,7 +31420,19 @@
         </w:numPr>
       </w:pPr>
       <w:r>
-        <w:t xml:space="preserve">Se aproxima un ciudadano a explicar que tuvo un problema dentro de una IPRESS y presento un reclamo sobre ello, el ciudadano le entrega el número del reclamo que le dieron y quiere que Ud. le indique si esta siento </w:t>
+        <w:t>Se aproxima un ciudadano a explicar que tuvo un problema</w:t>
+      </w:r>
+      <w:r>
+        <w:t xml:space="preserve"> dentro de una IPRESS y presentó</w:t>
+      </w:r>
+      <w:r>
+        <w:t xml:space="preserve"> un reclamo sobre ello, el ciudadano le entrega el número del reclamo que le dieron y quiere </w:t>
+      </w:r>
+      <w:r>
+        <w:t>que Ud. le indique si está siend</w:t>
+      </w:r>
+      <w:r>
+        <w:t xml:space="preserve">o </w:t>
       </w:r>
       <w:r>
         <w:t>revisado</w:t>
@@ -31126,12 +31457,12 @@
       <w:pPr>
         <w:pStyle w:val="Ttulo3"/>
       </w:pPr>
-      <w:bookmarkStart w:id="55" w:name="_Toc511166318"/>
+      <w:bookmarkStart w:id="53" w:name="_Toc511166318"/>
       <w:r>
         <w:lastRenderedPageBreak/>
         <w:t>Ciudadanos:</w:t>
       </w:r>
-      <w:bookmarkEnd w:id="55"/>
+      <w:bookmarkEnd w:id="53"/>
     </w:p>
     <w:p>
       <w:pPr>
@@ -31289,12 +31620,12 @@
       <w:pPr>
         <w:pStyle w:val="Ttulo1"/>
       </w:pPr>
-      <w:bookmarkStart w:id="56" w:name="_Toc511166319"/>
+      <w:bookmarkStart w:id="54" w:name="_Toc511166319"/>
       <w:r>
         <w:lastRenderedPageBreak/>
         <w:t>Discusión</w:t>
       </w:r>
-      <w:bookmarkEnd w:id="56"/>
+      <w:bookmarkEnd w:id="54"/>
     </w:p>
     <w:p>
       <w:pPr>
@@ -31464,7 +31795,10 @@
         <w:fldChar w:fldCharType="end"/>
       </w:r>
       <w:r>
-        <w:t xml:space="preserve"> y como puede ayudar en el soporte de decisiones clínicas </w:t>
+        <w:t xml:space="preserve"> y có</w:t>
+      </w:r>
+      <w:r>
+        <w:t xml:space="preserve">mo puede ayudar en el soporte de decisiones clínicas </w:t>
       </w:r>
       <w:r>
         <w:fldChar w:fldCharType="begin" w:fldLock="1"/>
@@ -31600,7 +31934,7 @@
           <w:lang w:val="es-PE"/>
         </w:rPr>
       </w:pPr>
-      <w:bookmarkStart w:id="57" w:name="_Toc511166320"/>
+      <w:bookmarkStart w:id="55" w:name="_Toc511166320"/>
       <w:r>
         <w:rPr>
           <w:lang w:val="es-PE"/>
@@ -31619,7 +31953,7 @@
         </w:rPr>
         <w:t>xploratoria</w:t>
       </w:r>
-      <w:bookmarkEnd w:id="57"/>
+      <w:bookmarkEnd w:id="55"/>
     </w:p>
     <w:p>
       <w:pPr>
@@ -31984,7 +32318,13 @@
         <w:t>dejaron de lado</w:t>
       </w:r>
       <w:r>
-        <w:t xml:space="preserve"> la importancia de la comunicación ente SUSALUD e IPRESS. Esta comuni</w:t>
+        <w:t xml:space="preserve"> la importancia de la comunicación ent</w:t>
+      </w:r>
+      <w:r>
+        <w:t>r</w:t>
+      </w:r>
+      <w:r>
+        <w:t>e SUSALUD e IPRESS. Esta comuni</w:t>
       </w:r>
       <w:r>
         <w:t xml:space="preserve">cación debería </w:t>
@@ -32411,7 +32751,13 @@
         <w:t>PAUS,</w:t>
       </w:r>
       <w:r>
-        <w:t xml:space="preserve"> pero significa que los ciudadanos no saben de qué, cómo ni donde reclamar</w:t>
+        <w:t xml:space="preserve"> pero significa que los ciudad</w:t>
+      </w:r>
+      <w:r>
+        <w:t>anos no saben de qué, cómo ni dó</w:t>
+      </w:r>
+      <w:r>
+        <w:t>nde reclamar</w:t>
       </w:r>
       <w:r>
         <w:t>. Durante las investigaciones</w:t>
@@ -32510,7 +32856,7 @@
           <w:lang w:val="es-PE"/>
         </w:rPr>
       </w:pPr>
-      <w:bookmarkStart w:id="58" w:name="_Toc511166321"/>
+      <w:bookmarkStart w:id="56" w:name="_Toc511166321"/>
       <w:r>
         <w:rPr>
           <w:lang w:val="es-PE"/>
@@ -32529,7 +32875,7 @@
         </w:rPr>
         <w:t>rueba</w:t>
       </w:r>
-      <w:bookmarkEnd w:id="58"/>
+      <w:bookmarkEnd w:id="56"/>
     </w:p>
     <w:p>
       <w:pPr>
@@ -32542,7 +32888,13 @@
         <w:t>los usuarios testeados y no se encontraron cambios muy grandes para realizarse en el prototipo</w:t>
       </w:r>
       <w:r>
-        <w:t xml:space="preserve">. Esto prueba de que la investigación de usuarios realizada en la primera etapa, recopilo </w:t>
+        <w:t>. Esto prueba de que la investigación de usuarios realiza</w:t>
+      </w:r>
+      <w:r>
+        <w:t>da en la primera etapa, recopiló</w:t>
+      </w:r>
+      <w:r>
+        <w:t xml:space="preserve"> </w:t>
       </w:r>
       <w:r>
         <w:t>correctamente las necesidades de lo</w:t>
@@ -32566,7 +32918,10 @@
       </w:pPr>
       <w:r>
         <w:lastRenderedPageBreak/>
-        <w:t xml:space="preserve">Cuando se les pregunto a los entrevistados sobre el término ‘Solicitudes’, se mostraron de acuerdo con nombrarlo de esta manera y no exclusivamente como ‘Reclamos’. </w:t>
+        <w:t>Cuando se les preguntó</w:t>
+      </w:r>
+      <w:r>
+        <w:t xml:space="preserve"> a los entrevistados sobre el término ‘Solicitudes’, se mostraron de acuerdo con nombrarlo de esta manera y no exclusivamente como ‘Reclamos’. </w:t>
       </w:r>
       <w:r>
         <w:t xml:space="preserve">Esto es importante </w:t>
@@ -32741,19 +33096,25 @@
         <w:t xml:space="preserve"> no fue posible debido a la poca respuesta del personal de SUSALUD.</w:t>
       </w:r>
       <w:r>
-        <w:t xml:space="preserve"> Es por esto que se itero 2 veces en las pantallas presentadas para ciudadanos y gestores mas solo una vez para el personal de SUSALUD.</w:t>
+        <w:t xml:space="preserve"> Es por esto que se itero 2 veces en las pantallas presentad</w:t>
+      </w:r>
+      <w:r>
+        <w:t>as para ciudadanos y gestores má</w:t>
+      </w:r>
+      <w:r>
+        <w:t>s solo una vez para el personal de SUSALUD.</w:t>
       </w:r>
     </w:p>
     <w:p>
       <w:pPr>
         <w:pStyle w:val="Ttulo1"/>
       </w:pPr>
-      <w:bookmarkStart w:id="59" w:name="_Toc511166322"/>
+      <w:bookmarkStart w:id="57" w:name="_Toc511166322"/>
       <w:r>
         <w:lastRenderedPageBreak/>
         <w:t>Conclusiones</w:t>
       </w:r>
-      <w:bookmarkEnd w:id="59"/>
+      <w:bookmarkEnd w:id="57"/>
     </w:p>
     <w:p>
       <w:pPr>
@@ -32830,6 +33191,9 @@
         <w:t xml:space="preserve"> en</w:t>
       </w:r>
       <w:r>
+        <w:t xml:space="preserve"> </w:t>
+      </w:r>
+      <w:r>
         <w:t xml:space="preserve">10 categorías de reclamos con un total de 42 </w:t>
       </w:r>
       <w:r>
@@ -32872,12 +33236,12 @@
       <w:pPr>
         <w:pStyle w:val="Ttulo1"/>
       </w:pPr>
-      <w:bookmarkStart w:id="60" w:name="_Toc511166323"/>
+      <w:bookmarkStart w:id="58" w:name="_Toc511166323"/>
       <w:r>
         <w:lastRenderedPageBreak/>
         <w:t>Recomendaciones</w:t>
       </w:r>
-      <w:bookmarkEnd w:id="60"/>
+      <w:bookmarkEnd w:id="58"/>
     </w:p>
     <w:p>
       <w:pPr>
@@ -32961,12 +33325,12 @@
       <w:pPr>
         <w:pStyle w:val="Ttulo1"/>
       </w:pPr>
-      <w:bookmarkStart w:id="61" w:name="_Toc511166324"/>
+      <w:bookmarkStart w:id="59" w:name="_Toc511166324"/>
       <w:r>
         <w:lastRenderedPageBreak/>
         <w:t>Referencias bibliográficas</w:t>
       </w:r>
-      <w:bookmarkEnd w:id="61"/>
+      <w:bookmarkEnd w:id="59"/>
     </w:p>
     <w:p>
       <w:pPr>
@@ -34911,12 +35275,12 @@
       <w:pPr>
         <w:pStyle w:val="Ttulo1"/>
       </w:pPr>
-      <w:bookmarkStart w:id="62" w:name="_Toc511166325"/>
+      <w:bookmarkStart w:id="60" w:name="_Toc511166325"/>
       <w:r>
         <w:lastRenderedPageBreak/>
         <w:t>Anexos</w:t>
       </w:r>
-      <w:bookmarkEnd w:id="62"/>
+      <w:bookmarkEnd w:id="60"/>
     </w:p>
     <w:p>
       <w:pPr>
@@ -34929,7 +35293,7 @@
           <w:lang w:val="es-PE"/>
         </w:rPr>
       </w:pPr>
-      <w:bookmarkStart w:id="63" w:name="_Toc511166326"/>
+      <w:bookmarkStart w:id="61" w:name="_Toc511166326"/>
       <w:r>
         <w:rPr>
           <w:lang w:val="es-PE"/>
@@ -34966,7 +35330,7 @@
         </w:rPr>
         <w:t>.</w:t>
       </w:r>
-      <w:bookmarkEnd w:id="63"/>
+      <w:bookmarkEnd w:id="61"/>
     </w:p>
     <w:p>
       <w:pPr>
@@ -36960,7 +37324,7 @@
           <w:lang w:val="es-PE"/>
         </w:rPr>
       </w:pPr>
-      <w:bookmarkStart w:id="64" w:name="_Toc511166327"/>
+      <w:bookmarkStart w:id="62" w:name="_Toc511166327"/>
       <w:r>
         <w:rPr>
           <w:lang w:val="es-PE"/>
@@ -36968,7 +37332,7 @@
         <w:lastRenderedPageBreak/>
         <w:t>Anexo 2: Guía Semi-Estructurada de Entrevista a Profundidad para usuarios finales Nº1</w:t>
       </w:r>
-      <w:bookmarkEnd w:id="64"/>
+      <w:bookmarkEnd w:id="62"/>
     </w:p>
     <w:p>
       <w:pPr>
@@ -37300,7 +37664,21 @@
           <w:rFonts w:eastAsia="Times New Roman" w:cs="Times New Roman"/>
           <w:lang w:val="es-PE"/>
         </w:rPr>
-        <w:t xml:space="preserve">¿Ha presentado antes un reclamo? ¿Cuál fue el medio que utilizo para presentar su reclamo (vía telefónica, </w:t>
+        <w:t>¿Ha presentado antes un reclamo</w:t>
+      </w:r>
+      <w:r>
+        <w:rPr>
+          <w:rFonts w:eastAsia="Times New Roman" w:cs="Times New Roman"/>
+          <w:lang w:val="es-PE"/>
+        </w:rPr>
+        <w:t>? ¿Cuál fue el medio que utilizó</w:t>
+      </w:r>
+      <w:r>
+        <w:rPr>
+          <w:rFonts w:eastAsia="Times New Roman" w:cs="Times New Roman"/>
+          <w:lang w:val="es-PE"/>
+        </w:rPr>
+        <w:t xml:space="preserve"> para presentar su reclamo (vía telefónica, </w:t>
       </w:r>
       <w:r>
         <w:rPr>
@@ -37751,7 +38129,7 @@
           <w:lang w:val="es-PE"/>
         </w:rPr>
       </w:pPr>
-      <w:bookmarkStart w:id="65" w:name="_Toc511166328"/>
+      <w:bookmarkStart w:id="63" w:name="_Toc511166328"/>
       <w:r>
         <w:rPr>
           <w:lang w:val="es-PE"/>
@@ -37765,7 +38143,7 @@
         </w:rPr>
         <w:t>Estructurada de Entrevista a Profundidad para usuarios finales Nº2</w:t>
       </w:r>
-      <w:bookmarkEnd w:id="65"/>
+      <w:bookmarkEnd w:id="63"/>
       <w:r>
         <w:rPr>
           <w:lang w:val="es-PE"/>
@@ -38065,7 +38443,14 @@
           <w:rFonts w:cs="Times New Roman"/>
           <w:lang w:val="es-PE"/>
         </w:rPr>
-        <w:t>¿Qué encuentra interesante en estos bocetos? (Mostrar bocetos individualmente)</w:t>
+        <w:t>¿Qué</w:t>
+      </w:r>
+      <w:r>
+        <w:rPr>
+          <w:rFonts w:cs="Times New Roman"/>
+          <w:lang w:val="es-PE"/>
+        </w:rPr>
+        <w:t xml:space="preserve"> encuentra interesante en estos bocetos? (Mostrar bocetos individualmente)</w:t>
       </w:r>
     </w:p>
     <w:p>
@@ -38087,7 +38472,14 @@
           <w:rFonts w:cs="Times New Roman"/>
           <w:lang w:val="es-PE"/>
         </w:rPr>
-        <w:t>¿Qué encuentra confuso en estos bocetos? (Mostrar bocetos individualmente)</w:t>
+        <w:t>¿Qué</w:t>
+      </w:r>
+      <w:r>
+        <w:rPr>
+          <w:rFonts w:cs="Times New Roman"/>
+          <w:lang w:val="es-PE"/>
+        </w:rPr>
+        <w:t xml:space="preserve"> encuentra confuso en estos bocetos? (Mostrar bocetos individualmente)</w:t>
       </w:r>
     </w:p>
     <w:p>
@@ -38109,7 +38501,21 @@
           <w:rFonts w:cs="Times New Roman"/>
           <w:lang w:val="es-PE"/>
         </w:rPr>
-        <w:t>Considerando el objetivo planteado al comienzo de la entrevista, ¿Qué encuentra acertado de estos bocetos para cumplir dicho objetivo?</w:t>
+        <w:t>Considerando el objetivo planteado al</w:t>
+      </w:r>
+      <w:r>
+        <w:rPr>
+          <w:rFonts w:cs="Times New Roman"/>
+          <w:lang w:val="es-PE"/>
+        </w:rPr>
+        <w:t xml:space="preserve"> comienzo de la entrevista, ¿Qué</w:t>
+      </w:r>
+      <w:r>
+        <w:rPr>
+          <w:rFonts w:cs="Times New Roman"/>
+          <w:lang w:val="es-PE"/>
+        </w:rPr>
+        <w:t xml:space="preserve"> encuentra acertado de estos bocetos para cumplir dicho objetivo?</w:t>
       </w:r>
     </w:p>
     <w:p>
@@ -38132,7 +38538,14 @@
           <w:lang w:val="es-PE"/>
         </w:rPr>
         <w:lastRenderedPageBreak/>
-        <w:t>¿Podría mostrarme como utilizaría el sistema con ayuda de los bocetos para cumplir dicho objetivo? (Mostrar boceto de pantalla inicial y seguir el flujo planteado por el usuario)</w:t>
+        <w:t>¿Podría mostrarme có</w:t>
+      </w:r>
+      <w:r>
+        <w:rPr>
+          <w:rFonts w:cs="Times New Roman"/>
+          <w:lang w:val="es-PE"/>
+        </w:rPr>
+        <w:t>mo utilizaría el sistema con ayuda de los bocetos para cumplir dicho objetivo? (Mostrar boceto de pantalla inicial y seguir el flujo planteado por el usuario)</w:t>
       </w:r>
     </w:p>
     <w:p>
@@ -38176,7 +38589,14 @@
           <w:rFonts w:cs="Times New Roman"/>
           <w:lang w:val="es-PE"/>
         </w:rPr>
-        <w:t>¿Qué tan frecuentemente ingresaría a este sistema, si es que ingresaría?</w:t>
+        <w:t>¿Qué</w:t>
+      </w:r>
+      <w:r>
+        <w:rPr>
+          <w:rFonts w:cs="Times New Roman"/>
+          <w:lang w:val="es-PE"/>
+        </w:rPr>
+        <w:t xml:space="preserve"> tan frecuentemente ingresaría a este sistema, si es que ingresaría?</w:t>
       </w:r>
     </w:p>
     <w:p>
@@ -38198,7 +38618,14 @@
           <w:rFonts w:cs="Times New Roman"/>
           <w:lang w:val="es-PE"/>
         </w:rPr>
-        <w:t>¿Qué información u opciones le gustaría que el sistema brinde?</w:t>
+        <w:t>¿Qué</w:t>
+      </w:r>
+      <w:r>
+        <w:rPr>
+          <w:rFonts w:cs="Times New Roman"/>
+          <w:lang w:val="es-PE"/>
+        </w:rPr>
+        <w:t xml:space="preserve"> información u opciones le gustaría que el sistema brinde?</w:t>
       </w:r>
     </w:p>
     <w:p>
@@ -38543,7 +38970,7 @@
           <w:lang w:val="es-PE"/>
         </w:rPr>
       </w:pPr>
-      <w:bookmarkStart w:id="66" w:name="_Toc511166329"/>
+      <w:bookmarkStart w:id="64" w:name="_Toc511166329"/>
       <w:r>
         <w:rPr>
           <w:lang w:val="es-PE"/>
@@ -38575,7 +39002,7 @@
         </w:rPr>
         <w:t xml:space="preserve"> del Sistema de Gestión de Reclamos para el Sistema de Salud del Perú</w:t>
       </w:r>
-      <w:bookmarkEnd w:id="66"/>
+      <w:bookmarkEnd w:id="64"/>
       <w:r>
         <w:rPr>
           <w:lang w:val="es-PE"/>
@@ -38652,7 +39079,7 @@
           </w:ffData>
         </w:fldChar>
       </w:r>
-      <w:bookmarkStart w:id="67" w:name="Casilla1"/>
+      <w:bookmarkStart w:id="65" w:name="Casilla1"/>
       <w:r>
         <w:rPr>
           <w:rFonts w:cs="Times New Roman"/>
@@ -38680,7 +39107,7 @@
         </w:rPr>
         <w:fldChar w:fldCharType="end"/>
       </w:r>
-      <w:bookmarkEnd w:id="67"/>
+      <w:bookmarkEnd w:id="65"/>
       <w:r>
         <w:rPr>
           <w:rFonts w:cs="Times New Roman"/>
@@ -38712,7 +39139,7 @@
           </w:ffData>
         </w:fldChar>
       </w:r>
-      <w:bookmarkStart w:id="68" w:name="Casilla2"/>
+      <w:bookmarkStart w:id="66" w:name="Casilla2"/>
       <w:r>
         <w:rPr>
           <w:rFonts w:cs="Times New Roman"/>
@@ -38740,7 +39167,7 @@
         </w:rPr>
         <w:fldChar w:fldCharType="end"/>
       </w:r>
-      <w:bookmarkEnd w:id="68"/>
+      <w:bookmarkEnd w:id="66"/>
       <w:r>
         <w:rPr>
           <w:rFonts w:cs="Times New Roman"/>
@@ -38798,7 +39225,7 @@
           </w:ffData>
         </w:fldChar>
       </w:r>
-      <w:bookmarkStart w:id="69" w:name="Casilla3"/>
+      <w:bookmarkStart w:id="67" w:name="Casilla3"/>
       <w:r>
         <w:rPr>
           <w:rFonts w:cs="Times New Roman"/>
@@ -38826,7 +39253,7 @@
         </w:rPr>
         <w:fldChar w:fldCharType="end"/>
       </w:r>
-      <w:bookmarkEnd w:id="69"/>
+      <w:bookmarkEnd w:id="67"/>
       <w:r>
         <w:rPr>
           <w:rFonts w:cs="Times New Roman"/>
@@ -38862,7 +39289,7 @@
           </w:ffData>
         </w:fldChar>
       </w:r>
-      <w:bookmarkStart w:id="70" w:name="Casilla4"/>
+      <w:bookmarkStart w:id="68" w:name="Casilla4"/>
       <w:r>
         <w:rPr>
           <w:rFonts w:cs="Times New Roman"/>
@@ -38890,7 +39317,7 @@
         </w:rPr>
         <w:fldChar w:fldCharType="end"/>
       </w:r>
-      <w:bookmarkEnd w:id="70"/>
+      <w:bookmarkEnd w:id="68"/>
       <w:r>
         <w:rPr>
           <w:rFonts w:cs="Times New Roman"/>
@@ -38926,7 +39353,7 @@
           </w:ffData>
         </w:fldChar>
       </w:r>
-      <w:bookmarkStart w:id="71" w:name="Casilla5"/>
+      <w:bookmarkStart w:id="69" w:name="Casilla5"/>
       <w:r>
         <w:rPr>
           <w:rFonts w:cs="Times New Roman"/>
@@ -38954,7 +39381,7 @@
         </w:rPr>
         <w:fldChar w:fldCharType="end"/>
       </w:r>
-      <w:bookmarkEnd w:id="71"/>
+      <w:bookmarkEnd w:id="69"/>
       <w:r>
         <w:rPr>
           <w:rFonts w:cs="Times New Roman"/>
@@ -38990,7 +39417,7 @@
           </w:ffData>
         </w:fldChar>
       </w:r>
-      <w:bookmarkStart w:id="72" w:name="Casilla6"/>
+      <w:bookmarkStart w:id="70" w:name="Casilla6"/>
       <w:r>
         <w:rPr>
           <w:rFonts w:cs="Times New Roman"/>
@@ -39018,7 +39445,7 @@
         </w:rPr>
         <w:fldChar w:fldCharType="end"/>
       </w:r>
-      <w:bookmarkEnd w:id="72"/>
+      <w:bookmarkEnd w:id="70"/>
       <w:r>
         <w:rPr>
           <w:rFonts w:cs="Times New Roman"/>
@@ -39086,7 +39513,7 @@
           </w:ffData>
         </w:fldChar>
       </w:r>
-      <w:bookmarkStart w:id="73" w:name="Casilla7"/>
+      <w:bookmarkStart w:id="71" w:name="Casilla7"/>
       <w:r>
         <w:rPr>
           <w:rFonts w:cs="Times New Roman"/>
@@ -39114,7 +39541,7 @@
         </w:rPr>
         <w:fldChar w:fldCharType="end"/>
       </w:r>
-      <w:bookmarkEnd w:id="73"/>
+      <w:bookmarkEnd w:id="71"/>
       <w:r>
         <w:rPr>
           <w:rFonts w:cs="Times New Roman"/>
@@ -39150,7 +39577,7 @@
           </w:ffData>
         </w:fldChar>
       </w:r>
-      <w:bookmarkStart w:id="74" w:name="Casilla9"/>
+      <w:bookmarkStart w:id="72" w:name="Casilla9"/>
       <w:r>
         <w:rPr>
           <w:rFonts w:cs="Times New Roman"/>
@@ -39178,7 +39605,7 @@
         </w:rPr>
         <w:fldChar w:fldCharType="end"/>
       </w:r>
-      <w:bookmarkEnd w:id="74"/>
+      <w:bookmarkEnd w:id="72"/>
       <w:r>
         <w:rPr>
           <w:rFonts w:cs="Times New Roman"/>
@@ -39214,7 +39641,7 @@
           </w:ffData>
         </w:fldChar>
       </w:r>
-      <w:bookmarkStart w:id="75" w:name="Casilla8"/>
+      <w:bookmarkStart w:id="73" w:name="Casilla8"/>
       <w:r>
         <w:rPr>
           <w:rFonts w:cs="Times New Roman"/>
@@ -39242,7 +39669,7 @@
         </w:rPr>
         <w:fldChar w:fldCharType="end"/>
       </w:r>
-      <w:bookmarkEnd w:id="75"/>
+      <w:bookmarkEnd w:id="73"/>
       <w:r>
         <w:rPr>
           <w:rFonts w:cs="Times New Roman"/>
@@ -39278,7 +39705,7 @@
           </w:ffData>
         </w:fldChar>
       </w:r>
-      <w:bookmarkStart w:id="76" w:name="Casilla10"/>
+      <w:bookmarkStart w:id="74" w:name="Casilla10"/>
       <w:r>
         <w:rPr>
           <w:rFonts w:cs="Times New Roman"/>
@@ -39306,7 +39733,7 @@
         </w:rPr>
         <w:fldChar w:fldCharType="end"/>
       </w:r>
-      <w:bookmarkEnd w:id="76"/>
+      <w:bookmarkEnd w:id="74"/>
       <w:r>
         <w:rPr>
           <w:rFonts w:cs="Times New Roman"/>
@@ -39342,7 +39769,7 @@
           </w:ffData>
         </w:fldChar>
       </w:r>
-      <w:bookmarkStart w:id="77" w:name="Casilla11"/>
+      <w:bookmarkStart w:id="75" w:name="Casilla11"/>
       <w:r>
         <w:rPr>
           <w:rFonts w:cs="Times New Roman"/>
@@ -39370,7 +39797,7 @@
         </w:rPr>
         <w:fldChar w:fldCharType="end"/>
       </w:r>
-      <w:bookmarkEnd w:id="77"/>
+      <w:bookmarkEnd w:id="75"/>
       <w:r>
         <w:rPr>
           <w:rFonts w:cs="Times New Roman"/>
@@ -39408,7 +39835,14 @@
           <w:rFonts w:cs="Times New Roman"/>
           <w:lang w:val="es-PE"/>
         </w:rPr>
-        <w:t>¿Con que frecuencia utiliza un dispositivo (Smartphone, Tablet, Laptop, Computadora de Escritorio, etc</w:t>
+        <w:t>¿Con qué</w:t>
+      </w:r>
+      <w:r>
+        <w:rPr>
+          <w:rFonts w:cs="Times New Roman"/>
+          <w:lang w:val="es-PE"/>
+        </w:rPr>
+        <w:t xml:space="preserve"> frecuencia utiliza un dispositivo (Smartphone, Tablet, Laptop, Computadora de Escritorio, etc</w:t>
       </w:r>
       <w:r>
         <w:rPr>
@@ -39466,7 +39900,7 @@
           </w:ffData>
         </w:fldChar>
       </w:r>
-      <w:bookmarkStart w:id="78" w:name="Casilla12"/>
+      <w:bookmarkStart w:id="76" w:name="Casilla12"/>
       <w:r>
         <w:rPr>
           <w:rFonts w:cs="Times New Roman"/>
@@ -39494,7 +39928,7 @@
         </w:rPr>
         <w:fldChar w:fldCharType="end"/>
       </w:r>
-      <w:bookmarkEnd w:id="78"/>
+      <w:bookmarkEnd w:id="76"/>
       <w:r>
         <w:rPr>
           <w:rFonts w:cs="Times New Roman"/>
@@ -39530,7 +39964,7 @@
           </w:ffData>
         </w:fldChar>
       </w:r>
-      <w:bookmarkStart w:id="79" w:name="Casilla13"/>
+      <w:bookmarkStart w:id="77" w:name="Casilla13"/>
       <w:r>
         <w:rPr>
           <w:rFonts w:cs="Times New Roman"/>
@@ -39558,7 +39992,7 @@
         </w:rPr>
         <w:fldChar w:fldCharType="end"/>
       </w:r>
-      <w:bookmarkEnd w:id="79"/>
+      <w:bookmarkEnd w:id="77"/>
       <w:r>
         <w:rPr>
           <w:rFonts w:cs="Times New Roman"/>
@@ -39594,7 +40028,7 @@
           </w:ffData>
         </w:fldChar>
       </w:r>
-      <w:bookmarkStart w:id="80" w:name="Casilla14"/>
+      <w:bookmarkStart w:id="78" w:name="Casilla14"/>
       <w:r>
         <w:rPr>
           <w:rFonts w:cs="Times New Roman"/>
@@ -39622,7 +40056,7 @@
         </w:rPr>
         <w:fldChar w:fldCharType="end"/>
       </w:r>
-      <w:bookmarkEnd w:id="80"/>
+      <w:bookmarkEnd w:id="78"/>
       <w:r>
         <w:rPr>
           <w:rFonts w:cs="Times New Roman"/>
@@ -39658,7 +40092,7 @@
           </w:ffData>
         </w:fldChar>
       </w:r>
-      <w:bookmarkStart w:id="81" w:name="Casilla15"/>
+      <w:bookmarkStart w:id="79" w:name="Casilla15"/>
       <w:r>
         <w:rPr>
           <w:rFonts w:cs="Times New Roman"/>
@@ -39686,7 +40120,7 @@
         </w:rPr>
         <w:fldChar w:fldCharType="end"/>
       </w:r>
-      <w:bookmarkEnd w:id="81"/>
+      <w:bookmarkEnd w:id="79"/>
       <w:r>
         <w:rPr>
           <w:rFonts w:cs="Times New Roman"/>
@@ -39768,7 +40202,7 @@
           </w:ffData>
         </w:fldChar>
       </w:r>
-      <w:bookmarkStart w:id="82" w:name="Casilla16"/>
+      <w:bookmarkStart w:id="80" w:name="Casilla16"/>
       <w:r>
         <w:rPr>
           <w:rFonts w:cs="Times New Roman"/>
@@ -39796,7 +40230,7 @@
         </w:rPr>
         <w:fldChar w:fldCharType="end"/>
       </w:r>
-      <w:bookmarkEnd w:id="82"/>
+      <w:bookmarkEnd w:id="80"/>
       <w:r>
         <w:rPr>
           <w:rFonts w:cs="Times New Roman"/>
@@ -39832,7 +40266,7 @@
           </w:ffData>
         </w:fldChar>
       </w:r>
-      <w:bookmarkStart w:id="83" w:name="Casilla17"/>
+      <w:bookmarkStart w:id="81" w:name="Casilla17"/>
       <w:r>
         <w:rPr>
           <w:rFonts w:cs="Times New Roman"/>
@@ -39860,7 +40294,7 @@
         </w:rPr>
         <w:fldChar w:fldCharType="end"/>
       </w:r>
-      <w:bookmarkEnd w:id="83"/>
+      <w:bookmarkEnd w:id="81"/>
       <w:r>
         <w:rPr>
           <w:rFonts w:cs="Times New Roman"/>
@@ -39896,7 +40330,7 @@
           </w:ffData>
         </w:fldChar>
       </w:r>
-      <w:bookmarkStart w:id="84" w:name="Casilla18"/>
+      <w:bookmarkStart w:id="82" w:name="Casilla18"/>
       <w:r>
         <w:rPr>
           <w:rFonts w:cs="Times New Roman"/>
@@ -39924,7 +40358,7 @@
         </w:rPr>
         <w:fldChar w:fldCharType="end"/>
       </w:r>
-      <w:bookmarkEnd w:id="84"/>
+      <w:bookmarkEnd w:id="82"/>
       <w:r>
         <w:rPr>
           <w:rFonts w:cs="Times New Roman"/>
@@ -39960,7 +40394,7 @@
           </w:ffData>
         </w:fldChar>
       </w:r>
-      <w:bookmarkStart w:id="85" w:name="Casilla19"/>
+      <w:bookmarkStart w:id="83" w:name="Casilla19"/>
       <w:r>
         <w:rPr>
           <w:rFonts w:cs="Times New Roman"/>
@@ -39988,13 +40422,20 @@
         </w:rPr>
         <w:fldChar w:fldCharType="end"/>
       </w:r>
-      <w:bookmarkEnd w:id="85"/>
-      <w:r>
-        <w:rPr>
-          <w:rFonts w:cs="Times New Roman"/>
-          <w:lang w:val="es-PE"/>
-        </w:rPr>
-        <w:t xml:space="preserve"> Computadora Hibrida (2 en 1)</w:t>
+      <w:bookmarkEnd w:id="83"/>
+      <w:r>
+        <w:rPr>
+          <w:rFonts w:cs="Times New Roman"/>
+          <w:lang w:val="es-PE"/>
+        </w:rPr>
+        <w:t xml:space="preserve"> Computadora Hí</w:t>
+      </w:r>
+      <w:r>
+        <w:rPr>
+          <w:rFonts w:cs="Times New Roman"/>
+          <w:lang w:val="es-PE"/>
+        </w:rPr>
+        <w:t>brida (2 en 1)</w:t>
       </w:r>
     </w:p>
     <w:p>
@@ -40024,7 +40465,7 @@
           </w:ffData>
         </w:fldChar>
       </w:r>
-      <w:bookmarkStart w:id="86" w:name="Casilla20"/>
+      <w:bookmarkStart w:id="84" w:name="Casilla20"/>
       <w:r>
         <w:rPr>
           <w:rFonts w:cs="Times New Roman"/>
@@ -40052,7 +40493,7 @@
         </w:rPr>
         <w:fldChar w:fldCharType="end"/>
       </w:r>
-      <w:bookmarkEnd w:id="86"/>
+      <w:bookmarkEnd w:id="84"/>
       <w:r>
         <w:rPr>
           <w:rFonts w:cs="Times New Roman"/>
@@ -40089,7 +40530,7 @@
       <w:pPr>
         <w:pStyle w:val="Ttulo2"/>
       </w:pPr>
-      <w:bookmarkStart w:id="87" w:name="_Toc511166330"/>
+      <w:bookmarkStart w:id="85" w:name="_Toc511166330"/>
       <w:r>
         <w:rPr>
           <w:noProof/>
@@ -40164,7 +40605,7 @@
       <w:r>
         <w:t xml:space="preserve"> desarrollados para la etapa de Diseño</w:t>
       </w:r>
-      <w:bookmarkEnd w:id="87"/>
+      <w:bookmarkEnd w:id="85"/>
     </w:p>
     <w:p>
       <w:pPr>
@@ -40567,34 +41008,15 @@
           <w:lang w:eastAsia="es-PE"/>
         </w:rPr>
       </w:pPr>
+      <w:bookmarkStart w:id="86" w:name="_GoBack"/>
+      <w:bookmarkEnd w:id="86"/>
       <w:r>
         <w:rPr>
           <w:rFonts w:eastAsia="Times New Roman"/>
           <w:lang w:eastAsia="es-PE"/>
         </w:rPr>
         <w:lastRenderedPageBreak/>
-        <w:t>Anexo 6. Diagr</w:t>
-      </w:r>
-      <w:r>
-        <w:rPr>
-          <w:rFonts w:eastAsia="Times New Roman"/>
-          <w:lang w:eastAsia="es-PE"/>
-        </w:rPr>
-        <w:t xml:space="preserve">amas de Flujo </w:t>
-      </w:r>
-      <w:r>
-        <w:rPr>
-          <w:rFonts w:eastAsia="Times New Roman"/>
-          <w:lang w:eastAsia="es-PE"/>
-        </w:rPr>
-        <w:t>por</w:t>
-      </w:r>
-      <w:r>
-        <w:rPr>
-          <w:rFonts w:eastAsia="Times New Roman"/>
-          <w:lang w:eastAsia="es-PE"/>
-        </w:rPr>
-        <w:t xml:space="preserve"> tipo de usuario</w:t>
+        <w:t>Anexo 6. Diagramas de Flujo por tipo de usuario</w:t>
       </w:r>
     </w:p>
     <w:p>
@@ -40631,7 +41053,7 @@
           <w:lang w:val="es-ES" w:eastAsia="es-PE"/>
         </w:rPr>
         <w:drawing>
-          <wp:inline distT="0" distB="0" distL="0" distR="0" wp14:anchorId="25FBE5BD" wp14:editId="6921BB50">
+          <wp:inline distT="0" distB="0" distL="0" distR="0" wp14:anchorId="09C8E397" wp14:editId="7ACFD84A">
             <wp:extent cx="1935247" cy="7103919"/>
             <wp:effectExtent l="0" t="0" r="0" b="0"/>
             <wp:docPr id="10" name="Imagen 10"/>
@@ -40675,10 +41097,81 @@
     </w:p>
     <w:p>
       <w:pPr>
+        <w:jc w:val="center"/>
         <w:rPr>
           <w:lang w:val="es-ES" w:eastAsia="es-PE"/>
         </w:rPr>
       </w:pPr>
+    </w:p>
+    <w:p>
+      <w:pPr>
+        <w:jc w:val="center"/>
+        <w:rPr>
+          <w:lang w:val="es-ES" w:eastAsia="es-PE"/>
+        </w:rPr>
+      </w:pPr>
+      <w:r>
+        <w:rPr>
+          <w:noProof/>
+          <w:lang w:val="es-ES" w:eastAsia="es-PE"/>
+        </w:rPr>
+        <w:lastRenderedPageBreak/>
+        <w:drawing>
+          <wp:inline distT="0" distB="0" distL="0" distR="0" wp14:anchorId="12A9972E" wp14:editId="0F1982C6">
+            <wp:extent cx="5036185" cy="2252980"/>
+            <wp:effectExtent l="0" t="0" r="5715" b="0"/>
+            <wp:docPr id="23" name="Imagen 23"/>
+            <wp:cNvGraphicFramePr>
+              <a:graphicFrameLocks xmlns:a="http://schemas.openxmlformats.org/drawingml/2006/main" noChangeAspect="1"/>
+            </wp:cNvGraphicFramePr>
+            <a:graphic xmlns:a="http://schemas.openxmlformats.org/drawingml/2006/main">
+              <a:graphicData uri="http://schemas.openxmlformats.org/drawingml/2006/picture">
+                <pic:pic xmlns:pic="http://schemas.openxmlformats.org/drawingml/2006/picture">
+                  <pic:nvPicPr>
+                    <pic:cNvPr id="8" name="susalud-pendientes.png"/>
+                    <pic:cNvPicPr/>
+                  </pic:nvPicPr>
+                  <pic:blipFill>
+                    <a:blip r:embed="rId17" cstate="print">
+                      <a:extLst>
+                        <a:ext uri="{28A0092B-C50C-407E-A947-70E740481C1C}">
+                          <a14:useLocalDpi xmlns:a14="http://schemas.microsoft.com/office/drawing/2010/main" val="0"/>
+                        </a:ext>
+                      </a:extLst>
+                    </a:blip>
+                    <a:stretch>
+                      <a:fillRect/>
+                    </a:stretch>
+                  </pic:blipFill>
+                  <pic:spPr>
+                    <a:xfrm>
+                      <a:off x="0" y="0"/>
+                      <a:ext cx="5036185" cy="2252980"/>
+                    </a:xfrm>
+                    <a:prstGeom prst="rect">
+                      <a:avLst/>
+                    </a:prstGeom>
+                  </pic:spPr>
+                </pic:pic>
+              </a:graphicData>
+            </a:graphic>
+          </wp:inline>
+        </w:drawing>
+      </w:r>
+    </w:p>
+    <w:p>
+      <w:pPr>
+        <w:jc w:val="center"/>
+        <w:rPr>
+          <w:lang w:val="es-ES" w:eastAsia="es-PE"/>
+        </w:rPr>
+      </w:pPr>
+      <w:r>
+        <w:rPr>
+          <w:lang w:val="es-ES" w:eastAsia="es-PE"/>
+        </w:rPr>
+        <w:t>Solicitudes Vigentes para Personal de SUSALUD</w:t>
+      </w:r>
     </w:p>
     <w:p>
       <w:pPr>
@@ -40708,7 +41201,7 @@
           <w:lang w:val="es-ES" w:eastAsia="es-PE"/>
         </w:rPr>
         <w:drawing>
-          <wp:inline distT="0" distB="0" distL="0" distR="0" wp14:anchorId="2E1E1973" wp14:editId="00D3EB6E">
+          <wp:inline distT="0" distB="0" distL="0" distR="0" wp14:anchorId="60BAAF35" wp14:editId="74E076D1">
             <wp:extent cx="1151410" cy="7240357"/>
             <wp:effectExtent l="0" t="0" r="4445" b="0"/>
             <wp:docPr id="13" name="Imagen 13"/>
@@ -40723,7 +41216,7 @@
                     <pic:cNvPicPr/>
                   </pic:nvPicPr>
                   <pic:blipFill>
-                    <a:blip r:embed="rId17">
+                    <a:blip r:embed="rId18">
                       <a:extLst>
                         <a:ext uri="{28A0092B-C50C-407E-A947-70E740481C1C}">
                           <a14:useLocalDpi xmlns:a14="http://schemas.microsoft.com/office/drawing/2010/main" val="0"/>
@@ -40780,6 +41273,226 @@
     </w:p>
     <w:p>
       <w:pPr>
+        <w:rPr>
+          <w:lang w:val="es-ES" w:eastAsia="es-PE"/>
+        </w:rPr>
+      </w:pPr>
+      <w:r>
+        <w:rPr>
+          <w:noProof/>
+          <w:lang w:val="es-ES" w:eastAsia="es-PE"/>
+        </w:rPr>
+        <w:lastRenderedPageBreak/>
+        <w:drawing>
+          <wp:inline distT="0" distB="0" distL="0" distR="0" wp14:anchorId="623B25B6" wp14:editId="1222A5A4">
+            <wp:extent cx="5036185" cy="2252980"/>
+            <wp:effectExtent l="0" t="0" r="5715" b="0"/>
+            <wp:docPr id="24" name="Imagen 24"/>
+            <wp:cNvGraphicFramePr>
+              <a:graphicFrameLocks xmlns:a="http://schemas.openxmlformats.org/drawingml/2006/main" noChangeAspect="1"/>
+            </wp:cNvGraphicFramePr>
+            <a:graphic xmlns:a="http://schemas.openxmlformats.org/drawingml/2006/main">
+              <a:graphicData uri="http://schemas.openxmlformats.org/drawingml/2006/picture">
+                <pic:pic xmlns:pic="http://schemas.openxmlformats.org/drawingml/2006/picture">
+                  <pic:nvPicPr>
+                    <pic:cNvPr id="11" name="gestores-pendientes.png"/>
+                    <pic:cNvPicPr/>
+                  </pic:nvPicPr>
+                  <pic:blipFill>
+                    <a:blip r:embed="rId19" cstate="print">
+                      <a:extLst>
+                        <a:ext uri="{28A0092B-C50C-407E-A947-70E740481C1C}">
+                          <a14:useLocalDpi xmlns:a14="http://schemas.microsoft.com/office/drawing/2010/main" val="0"/>
+                        </a:ext>
+                      </a:extLst>
+                    </a:blip>
+                    <a:stretch>
+                      <a:fillRect/>
+                    </a:stretch>
+                  </pic:blipFill>
+                  <pic:spPr>
+                    <a:xfrm>
+                      <a:off x="0" y="0"/>
+                      <a:ext cx="5036185" cy="2252980"/>
+                    </a:xfrm>
+                    <a:prstGeom prst="rect">
+                      <a:avLst/>
+                    </a:prstGeom>
+                  </pic:spPr>
+                </pic:pic>
+              </a:graphicData>
+            </a:graphic>
+          </wp:inline>
+        </w:drawing>
+      </w:r>
+    </w:p>
+    <w:p>
+      <w:pPr>
+        <w:jc w:val="center"/>
+        <w:rPr>
+          <w:lang w:val="es-ES" w:eastAsia="es-PE"/>
+        </w:rPr>
+      </w:pPr>
+      <w:r>
+        <w:rPr>
+          <w:lang w:val="es-ES" w:eastAsia="es-PE"/>
+        </w:rPr>
+        <w:t>Gestión de Solicitudes para Gestores</w:t>
+      </w:r>
+    </w:p>
+    <w:p>
+      <w:pPr>
+        <w:jc w:val="center"/>
+        <w:rPr>
+          <w:lang w:val="es-ES" w:eastAsia="es-PE"/>
+        </w:rPr>
+      </w:pPr>
+    </w:p>
+    <w:p>
+      <w:pPr>
+        <w:rPr>
+          <w:lang w:val="es-ES" w:eastAsia="es-PE"/>
+        </w:rPr>
+      </w:pPr>
+      <w:r>
+        <w:rPr>
+          <w:noProof/>
+          <w:lang w:val="es-ES" w:eastAsia="es-PE"/>
+        </w:rPr>
+        <w:drawing>
+          <wp:inline distT="0" distB="0" distL="0" distR="0" wp14:anchorId="563934FB" wp14:editId="6BB2680F">
+            <wp:extent cx="5036185" cy="2252980"/>
+            <wp:effectExtent l="0" t="0" r="5715" b="0"/>
+            <wp:docPr id="14" name="Imagen 14"/>
+            <wp:cNvGraphicFramePr>
+              <a:graphicFrameLocks xmlns:a="http://schemas.openxmlformats.org/drawingml/2006/main" noChangeAspect="1"/>
+            </wp:cNvGraphicFramePr>
+            <a:graphic xmlns:a="http://schemas.openxmlformats.org/drawingml/2006/main">
+              <a:graphicData uri="http://schemas.openxmlformats.org/drawingml/2006/picture">
+                <pic:pic xmlns:pic="http://schemas.openxmlformats.org/drawingml/2006/picture">
+                  <pic:nvPicPr>
+                    <pic:cNvPr id="14" name="gestores-historico.png"/>
+                    <pic:cNvPicPr/>
+                  </pic:nvPicPr>
+                  <pic:blipFill>
+                    <a:blip r:embed="rId20" cstate="print">
+                      <a:extLst>
+                        <a:ext uri="{28A0092B-C50C-407E-A947-70E740481C1C}">
+                          <a14:useLocalDpi xmlns:a14="http://schemas.microsoft.com/office/drawing/2010/main" val="0"/>
+                        </a:ext>
+                      </a:extLst>
+                    </a:blip>
+                    <a:stretch>
+                      <a:fillRect/>
+                    </a:stretch>
+                  </pic:blipFill>
+                  <pic:spPr>
+                    <a:xfrm>
+                      <a:off x="0" y="0"/>
+                      <a:ext cx="5036185" cy="2252980"/>
+                    </a:xfrm>
+                    <a:prstGeom prst="rect">
+                      <a:avLst/>
+                    </a:prstGeom>
+                  </pic:spPr>
+                </pic:pic>
+              </a:graphicData>
+            </a:graphic>
+          </wp:inline>
+        </w:drawing>
+      </w:r>
+    </w:p>
+    <w:p>
+      <w:pPr>
+        <w:jc w:val="center"/>
+        <w:rPr>
+          <w:lang w:val="es-ES" w:eastAsia="es-PE"/>
+        </w:rPr>
+      </w:pPr>
+      <w:r>
+        <w:rPr>
+          <w:lang w:val="es-ES" w:eastAsia="es-PE"/>
+        </w:rPr>
+        <w:t>Histórico de Solicitudes para Gestores</w:t>
+      </w:r>
+    </w:p>
+    <w:p>
+      <w:pPr>
+        <w:rPr>
+          <w:lang w:val="es-ES" w:eastAsia="es-PE"/>
+        </w:rPr>
+      </w:pPr>
+    </w:p>
+    <w:p>
+      <w:pPr>
+        <w:rPr>
+          <w:lang w:val="es-ES" w:eastAsia="es-PE"/>
+        </w:rPr>
+      </w:pPr>
+      <w:r>
+        <w:rPr>
+          <w:noProof/>
+          <w:lang w:val="es-ES" w:eastAsia="es-PE"/>
+        </w:rPr>
+        <w:drawing>
+          <wp:inline distT="0" distB="0" distL="0" distR="0" wp14:anchorId="364EF05A" wp14:editId="0D676B90">
+            <wp:extent cx="5036185" cy="2585720"/>
+            <wp:effectExtent l="0" t="0" r="5715" b="5080"/>
+            <wp:docPr id="15" name="Imagen 15"/>
+            <wp:cNvGraphicFramePr>
+              <a:graphicFrameLocks xmlns:a="http://schemas.openxmlformats.org/drawingml/2006/main" noChangeAspect="1"/>
+            </wp:cNvGraphicFramePr>
+            <a:graphic xmlns:a="http://schemas.openxmlformats.org/drawingml/2006/main">
+              <a:graphicData uri="http://schemas.openxmlformats.org/drawingml/2006/picture">
+                <pic:pic xmlns:pic="http://schemas.openxmlformats.org/drawingml/2006/picture">
+                  <pic:nvPicPr>
+                    <pic:cNvPr id="15" name="gestores-estadisticas.png"/>
+                    <pic:cNvPicPr/>
+                  </pic:nvPicPr>
+                  <pic:blipFill>
+                    <a:blip r:embed="rId21" cstate="print">
+                      <a:extLst>
+                        <a:ext uri="{28A0092B-C50C-407E-A947-70E740481C1C}">
+                          <a14:useLocalDpi xmlns:a14="http://schemas.microsoft.com/office/drawing/2010/main" val="0"/>
+                        </a:ext>
+                      </a:extLst>
+                    </a:blip>
+                    <a:stretch>
+                      <a:fillRect/>
+                    </a:stretch>
+                  </pic:blipFill>
+                  <pic:spPr>
+                    <a:xfrm>
+                      <a:off x="0" y="0"/>
+                      <a:ext cx="5036185" cy="2585720"/>
+                    </a:xfrm>
+                    <a:prstGeom prst="rect">
+                      <a:avLst/>
+                    </a:prstGeom>
+                  </pic:spPr>
+                </pic:pic>
+              </a:graphicData>
+            </a:graphic>
+          </wp:inline>
+        </w:drawing>
+      </w:r>
+    </w:p>
+    <w:p>
+      <w:pPr>
+        <w:jc w:val="center"/>
+        <w:rPr>
+          <w:lang w:val="es-ES" w:eastAsia="es-PE"/>
+        </w:rPr>
+      </w:pPr>
+      <w:r>
+        <w:rPr>
+          <w:lang w:val="es-ES" w:eastAsia="es-PE"/>
+        </w:rPr>
+        <w:t>Estadísticas para Gestores</w:t>
+      </w:r>
+    </w:p>
+    <w:p>
+      <w:pPr>
         <w:pStyle w:val="Ttulo3"/>
         <w:rPr>
           <w:lang w:eastAsia="es-PE"/>
@@ -40806,7 +41519,7 @@
           <w:lang w:val="es-ES" w:eastAsia="es-PE"/>
         </w:rPr>
         <w:drawing>
-          <wp:inline distT="0" distB="0" distL="0" distR="0" wp14:anchorId="63F19810" wp14:editId="3E3B9219">
+          <wp:inline distT="0" distB="0" distL="0" distR="0" wp14:anchorId="539635FF" wp14:editId="44A26ACD">
             <wp:extent cx="1643458" cy="7461075"/>
             <wp:effectExtent l="0" t="0" r="0" b="0"/>
             <wp:docPr id="12" name="Imagen 12"/>
@@ -40821,7 +41534,7 @@
                     <pic:cNvPicPr/>
                   </pic:nvPicPr>
                   <pic:blipFill>
-                    <a:blip r:embed="rId18">
+                    <a:blip r:embed="rId22">
                       <a:extLst>
                         <a:ext uri="{28A0092B-C50C-407E-A947-70E740481C1C}">
                           <a14:useLocalDpi xmlns:a14="http://schemas.microsoft.com/office/drawing/2010/main" val="0"/>
@@ -40847,6 +41560,402 @@
           </wp:inline>
         </w:drawing>
       </w:r>
+    </w:p>
+    <w:p/>
+    <w:p/>
+    <w:p/>
+    <w:p>
+      <w:r>
+        <w:rPr>
+          <w:noProof/>
+        </w:rPr>
+        <w:lastRenderedPageBreak/>
+        <w:drawing>
+          <wp:inline distT="0" distB="0" distL="0" distR="0" wp14:anchorId="25E81B48" wp14:editId="546B66B5">
+            <wp:extent cx="5036185" cy="2252980"/>
+            <wp:effectExtent l="0" t="0" r="5715" b="0"/>
+            <wp:docPr id="16" name="Imagen 16"/>
+            <wp:cNvGraphicFramePr>
+              <a:graphicFrameLocks xmlns:a="http://schemas.openxmlformats.org/drawingml/2006/main" noChangeAspect="1"/>
+            </wp:cNvGraphicFramePr>
+            <a:graphic xmlns:a="http://schemas.openxmlformats.org/drawingml/2006/main">
+              <a:graphicData uri="http://schemas.openxmlformats.org/drawingml/2006/picture">
+                <pic:pic xmlns:pic="http://schemas.openxmlformats.org/drawingml/2006/picture">
+                  <pic:nvPicPr>
+                    <pic:cNvPr id="16" name="ciudadanos-ingreso.png"/>
+                    <pic:cNvPicPr/>
+                  </pic:nvPicPr>
+                  <pic:blipFill>
+                    <a:blip r:embed="rId23" cstate="print">
+                      <a:extLst>
+                        <a:ext uri="{28A0092B-C50C-407E-A947-70E740481C1C}">
+                          <a14:useLocalDpi xmlns:a14="http://schemas.microsoft.com/office/drawing/2010/main" val="0"/>
+                        </a:ext>
+                      </a:extLst>
+                    </a:blip>
+                    <a:stretch>
+                      <a:fillRect/>
+                    </a:stretch>
+                  </pic:blipFill>
+                  <pic:spPr>
+                    <a:xfrm>
+                      <a:off x="0" y="0"/>
+                      <a:ext cx="5036185" cy="2252980"/>
+                    </a:xfrm>
+                    <a:prstGeom prst="rect">
+                      <a:avLst/>
+                    </a:prstGeom>
+                  </pic:spPr>
+                </pic:pic>
+              </a:graphicData>
+            </a:graphic>
+          </wp:inline>
+        </w:drawing>
+      </w:r>
+    </w:p>
+    <w:p>
+      <w:r>
+        <w:t>Ingreso para Ciudadanos</w:t>
+      </w:r>
+    </w:p>
+    <w:p/>
+    <w:p>
+      <w:r>
+        <w:rPr>
+          <w:noProof/>
+        </w:rPr>
+        <w:drawing>
+          <wp:inline distT="0" distB="0" distL="0" distR="0" wp14:anchorId="37500785" wp14:editId="143D4406">
+            <wp:extent cx="5036185" cy="2252980"/>
+            <wp:effectExtent l="0" t="0" r="5715" b="0"/>
+            <wp:docPr id="17" name="Imagen 17"/>
+            <wp:cNvGraphicFramePr>
+              <a:graphicFrameLocks xmlns:a="http://schemas.openxmlformats.org/drawingml/2006/main" noChangeAspect="1"/>
+            </wp:cNvGraphicFramePr>
+            <a:graphic xmlns:a="http://schemas.openxmlformats.org/drawingml/2006/main">
+              <a:graphicData uri="http://schemas.openxmlformats.org/drawingml/2006/picture">
+                <pic:pic xmlns:pic="http://schemas.openxmlformats.org/drawingml/2006/picture">
+                  <pic:nvPicPr>
+                    <pic:cNvPr id="17" name="ciudadanos-nuevasolicitud_1.png"/>
+                    <pic:cNvPicPr/>
+                  </pic:nvPicPr>
+                  <pic:blipFill>
+                    <a:blip r:embed="rId24" cstate="print">
+                      <a:extLst>
+                        <a:ext uri="{28A0092B-C50C-407E-A947-70E740481C1C}">
+                          <a14:useLocalDpi xmlns:a14="http://schemas.microsoft.com/office/drawing/2010/main" val="0"/>
+                        </a:ext>
+                      </a:extLst>
+                    </a:blip>
+                    <a:stretch>
+                      <a:fillRect/>
+                    </a:stretch>
+                  </pic:blipFill>
+                  <pic:spPr>
+                    <a:xfrm>
+                      <a:off x="0" y="0"/>
+                      <a:ext cx="5036185" cy="2252980"/>
+                    </a:xfrm>
+                    <a:prstGeom prst="rect">
+                      <a:avLst/>
+                    </a:prstGeom>
+                  </pic:spPr>
+                </pic:pic>
+              </a:graphicData>
+            </a:graphic>
+          </wp:inline>
+        </w:drawing>
+      </w:r>
+    </w:p>
+    <w:p>
+      <w:r>
+        <w:t>Nueva Solicitud Paso 1 para Ciudadanos</w:t>
+      </w:r>
+    </w:p>
+    <w:p/>
+    <w:p>
+      <w:r>
+        <w:rPr>
+          <w:noProof/>
+        </w:rPr>
+        <w:drawing>
+          <wp:inline distT="0" distB="0" distL="0" distR="0" wp14:anchorId="0D675155" wp14:editId="4FA7D15E">
+            <wp:extent cx="5036185" cy="2252980"/>
+            <wp:effectExtent l="0" t="0" r="5715" b="0"/>
+            <wp:docPr id="18" name="Imagen 18"/>
+            <wp:cNvGraphicFramePr>
+              <a:graphicFrameLocks xmlns:a="http://schemas.openxmlformats.org/drawingml/2006/main" noChangeAspect="1"/>
+            </wp:cNvGraphicFramePr>
+            <a:graphic xmlns:a="http://schemas.openxmlformats.org/drawingml/2006/main">
+              <a:graphicData uri="http://schemas.openxmlformats.org/drawingml/2006/picture">
+                <pic:pic xmlns:pic="http://schemas.openxmlformats.org/drawingml/2006/picture">
+                  <pic:nvPicPr>
+                    <pic:cNvPr id="18" name="ciudadanos-nuevasolicitud_2.png"/>
+                    <pic:cNvPicPr/>
+                  </pic:nvPicPr>
+                  <pic:blipFill>
+                    <a:blip r:embed="rId25" cstate="print">
+                      <a:extLst>
+                        <a:ext uri="{28A0092B-C50C-407E-A947-70E740481C1C}">
+                          <a14:useLocalDpi xmlns:a14="http://schemas.microsoft.com/office/drawing/2010/main" val="0"/>
+                        </a:ext>
+                      </a:extLst>
+                    </a:blip>
+                    <a:stretch>
+                      <a:fillRect/>
+                    </a:stretch>
+                  </pic:blipFill>
+                  <pic:spPr>
+                    <a:xfrm>
+                      <a:off x="0" y="0"/>
+                      <a:ext cx="5036185" cy="2252980"/>
+                    </a:xfrm>
+                    <a:prstGeom prst="rect">
+                      <a:avLst/>
+                    </a:prstGeom>
+                  </pic:spPr>
+                </pic:pic>
+              </a:graphicData>
+            </a:graphic>
+          </wp:inline>
+        </w:drawing>
+      </w:r>
+    </w:p>
+    <w:p>
+      <w:r>
+        <w:t>Nueva Solicitud Paso 2 para Ciudadanos</w:t>
+      </w:r>
+    </w:p>
+    <w:p/>
+    <w:p>
+      <w:r>
+        <w:rPr>
+          <w:noProof/>
+        </w:rPr>
+        <w:lastRenderedPageBreak/>
+        <w:drawing>
+          <wp:inline distT="0" distB="0" distL="0" distR="0" wp14:anchorId="7417D26B" wp14:editId="50F059D1">
+            <wp:extent cx="5036185" cy="2585720"/>
+            <wp:effectExtent l="0" t="0" r="5715" b="5080"/>
+            <wp:docPr id="19" name="Imagen 19"/>
+            <wp:cNvGraphicFramePr>
+              <a:graphicFrameLocks xmlns:a="http://schemas.openxmlformats.org/drawingml/2006/main" noChangeAspect="1"/>
+            </wp:cNvGraphicFramePr>
+            <a:graphic xmlns:a="http://schemas.openxmlformats.org/drawingml/2006/main">
+              <a:graphicData uri="http://schemas.openxmlformats.org/drawingml/2006/picture">
+                <pic:pic xmlns:pic="http://schemas.openxmlformats.org/drawingml/2006/picture">
+                  <pic:nvPicPr>
+                    <pic:cNvPr id="19" name="ciudadanos-nuevasolicitud_3.png"/>
+                    <pic:cNvPicPr/>
+                  </pic:nvPicPr>
+                  <pic:blipFill>
+                    <a:blip r:embed="rId26" cstate="print">
+                      <a:extLst>
+                        <a:ext uri="{28A0092B-C50C-407E-A947-70E740481C1C}">
+                          <a14:useLocalDpi xmlns:a14="http://schemas.microsoft.com/office/drawing/2010/main" val="0"/>
+                        </a:ext>
+                      </a:extLst>
+                    </a:blip>
+                    <a:stretch>
+                      <a:fillRect/>
+                    </a:stretch>
+                  </pic:blipFill>
+                  <pic:spPr>
+                    <a:xfrm>
+                      <a:off x="0" y="0"/>
+                      <a:ext cx="5036185" cy="2585720"/>
+                    </a:xfrm>
+                    <a:prstGeom prst="rect">
+                      <a:avLst/>
+                    </a:prstGeom>
+                  </pic:spPr>
+                </pic:pic>
+              </a:graphicData>
+            </a:graphic>
+          </wp:inline>
+        </w:drawing>
+      </w:r>
+    </w:p>
+    <w:p>
+      <w:r>
+        <w:t>Nueva Solicitud Paso 3 para Ciudadanos</w:t>
+      </w:r>
+    </w:p>
+    <w:p/>
+    <w:p>
+      <w:r>
+        <w:rPr>
+          <w:noProof/>
+        </w:rPr>
+        <w:drawing>
+          <wp:inline distT="0" distB="0" distL="0" distR="0" wp14:anchorId="2FB28603" wp14:editId="6ECBE7D2">
+            <wp:extent cx="5036185" cy="2406650"/>
+            <wp:effectExtent l="0" t="0" r="5715" b="6350"/>
+            <wp:docPr id="20" name="Imagen 20"/>
+            <wp:cNvGraphicFramePr>
+              <a:graphicFrameLocks xmlns:a="http://schemas.openxmlformats.org/drawingml/2006/main" noChangeAspect="1"/>
+            </wp:cNvGraphicFramePr>
+            <a:graphic xmlns:a="http://schemas.openxmlformats.org/drawingml/2006/main">
+              <a:graphicData uri="http://schemas.openxmlformats.org/drawingml/2006/picture">
+                <pic:pic xmlns:pic="http://schemas.openxmlformats.org/drawingml/2006/picture">
+                  <pic:nvPicPr>
+                    <pic:cNvPr id="20" name="ciudadanos-nuevasolicitud_4.png"/>
+                    <pic:cNvPicPr/>
+                  </pic:nvPicPr>
+                  <pic:blipFill>
+                    <a:blip r:embed="rId27" cstate="print">
+                      <a:extLst>
+                        <a:ext uri="{28A0092B-C50C-407E-A947-70E740481C1C}">
+                          <a14:useLocalDpi xmlns:a14="http://schemas.microsoft.com/office/drawing/2010/main" val="0"/>
+                        </a:ext>
+                      </a:extLst>
+                    </a:blip>
+                    <a:stretch>
+                      <a:fillRect/>
+                    </a:stretch>
+                  </pic:blipFill>
+                  <pic:spPr>
+                    <a:xfrm>
+                      <a:off x="0" y="0"/>
+                      <a:ext cx="5036185" cy="2406650"/>
+                    </a:xfrm>
+                    <a:prstGeom prst="rect">
+                      <a:avLst/>
+                    </a:prstGeom>
+                  </pic:spPr>
+                </pic:pic>
+              </a:graphicData>
+            </a:graphic>
+          </wp:inline>
+        </w:drawing>
+      </w:r>
+    </w:p>
+    <w:p>
+      <w:r>
+        <w:t>Nueva Solicitud Paso 4 para Ciudadanos</w:t>
+      </w:r>
+    </w:p>
+    <w:p/>
+    <w:p>
+      <w:r>
+        <w:rPr>
+          <w:noProof/>
+        </w:rPr>
+        <w:drawing>
+          <wp:inline distT="0" distB="0" distL="0" distR="0" wp14:anchorId="1F894F1D" wp14:editId="71ACCDB2">
+            <wp:extent cx="5036185" cy="2406650"/>
+            <wp:effectExtent l="0" t="0" r="5715" b="6350"/>
+            <wp:docPr id="21" name="Imagen 21"/>
+            <wp:cNvGraphicFramePr>
+              <a:graphicFrameLocks xmlns:a="http://schemas.openxmlformats.org/drawingml/2006/main" noChangeAspect="1"/>
+            </wp:cNvGraphicFramePr>
+            <a:graphic xmlns:a="http://schemas.openxmlformats.org/drawingml/2006/main">
+              <a:graphicData uri="http://schemas.openxmlformats.org/drawingml/2006/picture">
+                <pic:pic xmlns:pic="http://schemas.openxmlformats.org/drawingml/2006/picture">
+                  <pic:nvPicPr>
+                    <pic:cNvPr id="21" name="ciudadanos-nuevasolicitud_5.png"/>
+                    <pic:cNvPicPr/>
+                  </pic:nvPicPr>
+                  <pic:blipFill>
+                    <a:blip r:embed="rId28" cstate="print">
+                      <a:extLst>
+                        <a:ext uri="{28A0092B-C50C-407E-A947-70E740481C1C}">
+                          <a14:useLocalDpi xmlns:a14="http://schemas.microsoft.com/office/drawing/2010/main" val="0"/>
+                        </a:ext>
+                      </a:extLst>
+                    </a:blip>
+                    <a:stretch>
+                      <a:fillRect/>
+                    </a:stretch>
+                  </pic:blipFill>
+                  <pic:spPr>
+                    <a:xfrm>
+                      <a:off x="0" y="0"/>
+                      <a:ext cx="5036185" cy="2406650"/>
+                    </a:xfrm>
+                    <a:prstGeom prst="rect">
+                      <a:avLst/>
+                    </a:prstGeom>
+                  </pic:spPr>
+                </pic:pic>
+              </a:graphicData>
+            </a:graphic>
+          </wp:inline>
+        </w:drawing>
+      </w:r>
+    </w:p>
+    <w:p>
+      <w:r>
+        <w:t>Nueva Solicitud Paso 5 para Ciudadanos</w:t>
+      </w:r>
+    </w:p>
+    <w:p/>
+    <w:p>
+      <w:r>
+        <w:rPr>
+          <w:noProof/>
+        </w:rPr>
+        <w:lastRenderedPageBreak/>
+        <w:drawing>
+          <wp:inline distT="0" distB="0" distL="0" distR="0" wp14:anchorId="0D5C0E6B" wp14:editId="1FA1CFF4">
+            <wp:extent cx="5036185" cy="2406650"/>
+            <wp:effectExtent l="0" t="0" r="5715" b="6350"/>
+            <wp:docPr id="22" name="Imagen 22"/>
+            <wp:cNvGraphicFramePr>
+              <a:graphicFrameLocks xmlns:a="http://schemas.openxmlformats.org/drawingml/2006/main" noChangeAspect="1"/>
+            </wp:cNvGraphicFramePr>
+            <a:graphic xmlns:a="http://schemas.openxmlformats.org/drawingml/2006/main">
+              <a:graphicData uri="http://schemas.openxmlformats.org/drawingml/2006/picture">
+                <pic:pic xmlns:pic="http://schemas.openxmlformats.org/drawingml/2006/picture">
+                  <pic:nvPicPr>
+                    <pic:cNvPr id="22" name="ciudadanos-pasos.png"/>
+                    <pic:cNvPicPr/>
+                  </pic:nvPicPr>
+                  <pic:blipFill>
+                    <a:blip r:embed="rId29" cstate="print">
+                      <a:extLst>
+                        <a:ext uri="{28A0092B-C50C-407E-A947-70E740481C1C}">
+                          <a14:useLocalDpi xmlns:a14="http://schemas.microsoft.com/office/drawing/2010/main" val="0"/>
+                        </a:ext>
+                      </a:extLst>
+                    </a:blip>
+                    <a:stretch>
+                      <a:fillRect/>
+                    </a:stretch>
+                  </pic:blipFill>
+                  <pic:spPr>
+                    <a:xfrm>
+                      <a:off x="0" y="0"/>
+                      <a:ext cx="5036185" cy="2406650"/>
+                    </a:xfrm>
+                    <a:prstGeom prst="rect">
+                      <a:avLst/>
+                    </a:prstGeom>
+                  </pic:spPr>
+                </pic:pic>
+              </a:graphicData>
+            </a:graphic>
+          </wp:inline>
+        </w:drawing>
+      </w:r>
+    </w:p>
+    <w:p>
+      <w:r>
+        <w:t>Pasos realizados para solucionar solicitud, vista para Ciudadanos</w:t>
+      </w:r>
+    </w:p>
+    <w:p>
+      <w:pPr>
+        <w:pStyle w:val="Ttulo2"/>
+        <w:numPr>
+          <w:ilvl w:val="0"/>
+          <w:numId w:val="0"/>
+        </w:numPr>
+        <w:ind w:left="714"/>
+        <w:rPr>
+          <w:lang w:eastAsia="es-PE"/>
+        </w:rPr>
+      </w:pPr>
     </w:p>
     <w:sectPr>
       <w:pgSz w:w="11900" w:h="16840"/>
@@ -40923,12 +42032,17 @@
       <w:rPr>
         <w:rStyle w:val="Nmerodepgina"/>
       </w:rPr>
-      <w:id w:val="1246306712"/>
+      <w:id w:val="1795715799"/>
       <w:docPartObj>
         <w:docPartGallery w:val="Page Numbers (Bottom of Page)"/>
         <w:docPartUnique/>
       </w:docPartObj>
     </w:sdtPr>
+    <w:sdtEndPr>
+      <w:rPr>
+        <w:rStyle w:val="Nmerodepgina"/>
+      </w:rPr>
+    </w:sdtEndPr>
     <w:sdtContent>
       <w:p>
         <w:pPr>
@@ -40961,7 +42075,7 @@
             <w:rStyle w:val="Nmerodepgina"/>
             <w:noProof/>
           </w:rPr>
-          <w:t>2</w:t>
+          <w:t>101</w:t>
         </w:r>
         <w:r>
           <w:rPr>
@@ -40988,12 +42102,17 @@
       <w:rPr>
         <w:rStyle w:val="Nmerodepgina"/>
       </w:rPr>
-      <w:id w:val="1742219288"/>
+      <w:id w:val="843510408"/>
       <w:docPartObj>
         <w:docPartGallery w:val="Page Numbers (Bottom of Page)"/>
         <w:docPartUnique/>
       </w:docPartObj>
     </w:sdtPr>
+    <w:sdtEndPr>
+      <w:rPr>
+        <w:rStyle w:val="Nmerodepgina"/>
+      </w:rPr>
+    </w:sdtEndPr>
     <w:sdtContent>
       <w:p>
         <w:pPr>
@@ -42993,7 +44112,7 @@
   <w:abstractNum w:abstractNumId="18" w15:restartNumberingAfterBreak="0">
     <w:nsid w:val="4F8560CC"/>
     <w:multiLevelType w:val="hybridMultilevel"/>
-    <w:tmpl w:val="AB962052"/>
+    <w:tmpl w:val="5B1237F2"/>
     <w:lvl w:ilvl="0" w:tplc="4D74E7CA">
       <w:start w:val="1"/>
       <w:numFmt w:val="upperRoman"/>
@@ -43868,6 +44987,12 @@
   </w:num>
   <w:num w:numId="35">
     <w:abstractNumId w:val="21"/>
+  </w:num>
+  <w:num w:numId="36">
+    <w:abstractNumId w:val="18"/>
+    <w:lvlOverride w:ilvl="0">
+      <w:startOverride w:val="1"/>
+    </w:lvlOverride>
   </w:num>
   <w:numIdMacAtCleanup w:val="35"/>
 </w:numbering>
@@ -44307,7 +45432,6 @@
         <w:numId w:val="5"/>
       </w:numPr>
       <w:spacing w:before="240" w:after="240" w:line="480" w:lineRule="auto"/>
-      <w:ind w:left="714" w:hanging="357"/>
       <w:outlineLvl w:val="1"/>
     </w:pPr>
     <w:rPr>
@@ -45496,7 +46620,7 @@
 </file>
 
 <file path=customXml/itemProps1.xml><?xml version="1.0" encoding="utf-8"?>
-<ds:datastoreItem xmlns:ds="http://schemas.openxmlformats.org/officeDocument/2006/customXml" ds:itemID="{983EDEAB-B470-C540-831C-CADF259F9583}">
+<ds:datastoreItem xmlns:ds="http://schemas.openxmlformats.org/officeDocument/2006/customXml" ds:itemID="{4C57EE2C-71DE-6D49-B88F-EF52260BEE3C}">
   <ds:schemaRefs>
     <ds:schemaRef ds:uri="http://schemas.openxmlformats.org/officeDocument/2006/bibliography"/>
   </ds:schemaRefs>

</xml_diff>